<commit_message>
prepare for the final shot!
</commit_message>
<xml_diff>
--- a/paper/基于互联网文本挖掘的化学热点信息研究.docx
+++ b/paper/基于互联网文本挖掘的化学热点信息研究.docx
@@ -17,10 +17,6 @@
     <w:p>
       <w:pPr>
         <w:pStyle w:val="1"/>
-        <w:numPr>
-          <w:ilvl w:val="0"/>
-          <w:numId w:val="23"/>
-        </w:numPr>
       </w:pPr>
       <w:r>
         <w:rPr>
@@ -510,10 +506,6 @@
     <w:p>
       <w:pPr>
         <w:pStyle w:val="1"/>
-        <w:numPr>
-          <w:ilvl w:val="0"/>
-          <w:numId w:val="24"/>
-        </w:numPr>
       </w:pPr>
       <w:r>
         <w:rPr>
@@ -523,11 +515,6 @@
       </w:r>
     </w:p>
     <w:p>
-      <w:pPr>
-        <w:rPr>
-          <w:rFonts w:hint="eastAsia"/>
-        </w:rPr>
-      </w:pPr>
       <w:r>
         <w:rPr>
           <w:rFonts w:hint="eastAsia"/>
@@ -581,6 +568,9 @@
       </w:r>
     </w:p>
     <w:p>
+      <w:pPr>
+        <w:pStyle w:val="aa"/>
+      </w:pPr>
       <w:r>
         <w:rPr>
           <w:rFonts w:hint="eastAsia"/>
@@ -689,7 +679,90 @@
         <w:rPr>
           <w:rFonts w:hint="eastAsia"/>
         </w:rPr>
-        <w:t>作为主要的编程语言，同时使用了某些</w:t>
+        <w:t>作为主要的编程语言，</w:t>
+      </w:r>
+      <w:r>
+        <w:rPr>
+          <w:rFonts w:hint="eastAsia"/>
+        </w:rPr>
+        <w:t>使用</w:t>
+      </w:r>
+      <w:r>
+        <w:rPr>
+          <w:rFonts w:hint="eastAsia"/>
+        </w:rPr>
+        <w:t>jieba</w:t>
+      </w:r>
+      <w:r>
+        <w:rPr>
+          <w:rFonts w:hint="eastAsia"/>
+        </w:rPr>
+        <w:t>（</w:t>
+      </w:r>
+      <w:r>
+        <w:rPr>
+          <w:rFonts w:hint="eastAsia"/>
+        </w:rPr>
+        <w:t>基于</w:t>
+      </w:r>
+      <w:r>
+        <w:rPr>
+          <w:rFonts w:hint="eastAsia"/>
+        </w:rPr>
+        <w:t>python</w:t>
+      </w:r>
+      <w:r>
+        <w:rPr>
+          <w:rFonts w:hint="eastAsia"/>
+        </w:rPr>
+        <w:t>的中文分词组件</w:t>
+      </w:r>
+      <w:r>
+        <w:rPr>
+          <w:rFonts w:hint="eastAsia"/>
+        </w:rPr>
+        <w:t xml:space="preserve"> </w:t>
+      </w:r>
+      <w:hyperlink r:id="rId14" w:history="1">
+        <w:r>
+          <w:rPr>
+            <w:rStyle w:val="a6"/>
+          </w:rPr>
+          <w:t>https://github.com/fxsjy/jieba</w:t>
+        </w:r>
+      </w:hyperlink>
+      <w:r>
+        <w:t xml:space="preserve"> </w:t>
+      </w:r>
+      <w:r>
+        <w:rPr>
+          <w:rFonts w:hint="eastAsia"/>
+        </w:rPr>
+        <w:t>开源项目</w:t>
+      </w:r>
+      <w:r>
+        <w:rPr>
+          <w:rFonts w:hint="eastAsia"/>
+        </w:rPr>
+        <w:t>）</w:t>
+      </w:r>
+      <w:r>
+        <w:rPr>
+          <w:rFonts w:hint="eastAsia"/>
+        </w:rPr>
+        <w:t>进行中文分词</w:t>
+      </w:r>
+      <w:r>
+        <w:rPr>
+          <w:rFonts w:hint="eastAsia"/>
+        </w:rPr>
+        <w:t>，</w:t>
+      </w:r>
+      <w:r>
+        <w:rPr>
+          <w:rFonts w:hint="eastAsia"/>
+        </w:rPr>
+        <w:t>同时使用了某些</w:t>
       </w:r>
       <w:r>
         <w:rPr>
@@ -710,7 +783,19 @@
         <w:rPr>
           <w:rFonts w:hint="eastAsia"/>
         </w:rPr>
-        <w:t>下的工具辅助（</w:t>
+        <w:t>下的</w:t>
+      </w:r>
+      <w:r>
+        <w:rPr>
+          <w:rFonts w:hint="eastAsia"/>
+        </w:rPr>
+        <w:t>文本处理</w:t>
+      </w:r>
+      <w:r>
+        <w:rPr>
+          <w:rFonts w:hint="eastAsia"/>
+        </w:rPr>
+        <w:t>工具辅助（</w:t>
       </w:r>
       <w:r>
         <w:rPr>
@@ -731,7 +816,64 @@
         <w:rPr>
           <w:rFonts w:hint="eastAsia"/>
         </w:rPr>
-        <w:t>等）文本处理；在图示呈现时，主要使用</w:t>
+        <w:t>等）文本处理；</w:t>
+      </w:r>
+      <w:r>
+        <w:rPr>
+          <w:rFonts w:hint="eastAsia"/>
+        </w:rPr>
+        <w:t>在关键词提取时，使用了</w:t>
+      </w:r>
+      <w:r>
+        <w:t>AdvancedLangConv</w:t>
+      </w:r>
+      <w:r>
+        <w:t>（</w:t>
+      </w:r>
+      <w:r>
+        <w:rPr>
+          <w:rFonts w:hint="eastAsia"/>
+        </w:rPr>
+        <w:t>python</w:t>
+      </w:r>
+      <w:r>
+        <w:rPr>
+          <w:rFonts w:hint="eastAsia"/>
+        </w:rPr>
+        <w:t>的</w:t>
+      </w:r>
+      <w:r>
+        <w:rPr>
+          <w:rFonts w:hint="eastAsia"/>
+        </w:rPr>
+        <w:t>pypi</w:t>
+      </w:r>
+      <w:r>
+        <w:rPr>
+          <w:rFonts w:hint="eastAsia"/>
+        </w:rPr>
+        <w:t>组件，</w:t>
+      </w:r>
+      <w:r>
+        <w:rPr>
+          <w:rFonts w:hint="eastAsia"/>
+        </w:rPr>
+        <w:t xml:space="preserve"> </w:t>
+      </w:r>
+      <w:r>
+        <w:t>https://pypi.pytho</w:t>
+      </w:r>
+      <w:r>
+        <w:t>n.org/pypi/AdvancedLangConv/</w:t>
+      </w:r>
+      <w:r>
+        <w:t>）</w:t>
+      </w:r>
+      <w:r>
+        <w:rPr>
+          <w:rFonts w:hint="eastAsia"/>
+        </w:rPr>
+        <w:t>在图示呈现时，主要使用</w:t>
       </w:r>
       <w:r>
         <w:rPr>
@@ -757,7 +899,7 @@
         </w:rPr>
         <w:t>的应用于各种网络和复杂系统的交互式可视化探索平台，</w:t>
       </w:r>
-      <w:hyperlink r:id="rId14" w:history="1">
+      <w:hyperlink r:id="rId15" w:history="1">
         <w:r>
           <w:rPr>
             <w:rStyle w:val="a6"/>
@@ -776,11 +918,41 @@
       </w:r>
     </w:p>
     <w:p>
+      <w:pPr>
+        <w:pStyle w:val="aa"/>
+      </w:pPr>
       <w:r>
         <w:t>为了保持</w:t>
       </w:r>
       <w:r>
-        <w:t>本文作为化学论文的整洁性，本文会尽量减少对程序源代码的讨论，所有本文涉及到的核心代码均已经托管到</w:t>
+        <w:t>本文作为化学论文的整洁性，本文会尽量减少对程序源代码</w:t>
+      </w:r>
+      <w:r>
+        <w:rPr>
+          <w:rFonts w:hint="eastAsia"/>
+        </w:rPr>
+        <w:t>、</w:t>
+      </w:r>
+      <w:r>
+        <w:rPr>
+          <w:rFonts w:hint="eastAsia"/>
+        </w:rPr>
+        <w:t>相关算法优劣问题的讨论</w:t>
+      </w:r>
+      <w:r>
+        <w:t>，</w:t>
+      </w:r>
+      <w:r>
+        <w:t>本文</w:t>
+      </w:r>
+      <w:r>
+        <w:rPr>
+          <w:rFonts w:hint="eastAsia"/>
+        </w:rPr>
+        <w:t>所</w:t>
+      </w:r>
+      <w:r>
+        <w:t>涉及到的核心代码均已经托管到</w:t>
       </w:r>
       <w:r>
         <w:t>github</w:t>
@@ -788,11 +960,9 @@
       <w:r>
         <w:t>：</w:t>
       </w:r>
-      <w:bookmarkStart w:id="0" w:name="_GoBack"/>
-      <w:bookmarkEnd w:id="0"/>
-    </w:p>
-    <w:p>
-      <w:hyperlink r:id="rId15" w:history="1">
+    </w:p>
+    <w:p>
+      <w:hyperlink r:id="rId16" w:history="1">
         <w:r>
           <w:rPr>
             <w:rStyle w:val="a6"/>
@@ -812,54 +982,173 @@
     <w:p>
       <w:pPr>
         <w:pStyle w:val="2"/>
-        <w:numPr>
-          <w:ilvl w:val="1"/>
-          <w:numId w:val="25"/>
-        </w:numPr>
       </w:pPr>
       <w:r>
         <w:t>建立化学名词词库</w:t>
       </w:r>
     </w:p>
     <w:p>
-      <w:r>
-        <w:rPr>
-          <w:rFonts w:hint="eastAsia"/>
-        </w:rPr>
-        <w:t>从实际考虑，笔者</w:t>
-      </w:r>
-      <w:r>
-        <w:rPr>
-          <w:rFonts w:hint="eastAsia"/>
-        </w:rPr>
-        <w:t>采用了</w:t>
-      </w:r>
-      <w:r>
-        <w:rPr>
-          <w:rFonts w:hint="eastAsia"/>
-        </w:rPr>
-        <w:t>以下三个</w:t>
-      </w:r>
-      <w:r>
-        <w:rPr>
-          <w:rFonts w:hint="eastAsia"/>
-        </w:rPr>
-        <w:t>方法</w:t>
-      </w:r>
-      <w:r>
-        <w:rPr>
-          <w:rFonts w:hint="eastAsia"/>
-        </w:rPr>
-        <w:t>建立化学名词词库：</w:t>
-      </w:r>
-    </w:p>
-    <w:p>
-      <w:pPr>
-        <w:pStyle w:val="3"/>
-        <w:numPr>
-          <w:ilvl w:val="2"/>
-          <w:numId w:val="26"/>
-        </w:numPr>
+      <w:pPr>
+        <w:pStyle w:val="aa"/>
+      </w:pPr>
+      <w:r>
+        <w:rPr>
+          <w:rFonts w:hint="eastAsia"/>
+        </w:rPr>
+        <w:t>需要清醒的认识到，当前的计算机自然语言处理</w:t>
+      </w:r>
+      <w:r>
+        <w:rPr>
+          <w:rFonts w:hint="eastAsia"/>
+        </w:rPr>
+        <w:t>（</w:t>
+      </w:r>
+      <w:r>
+        <w:rPr>
+          <w:rFonts w:hint="eastAsia"/>
+        </w:rPr>
+        <w:t>Natural Language Processing</w:t>
+      </w:r>
+      <w:r>
+        <w:rPr>
+          <w:rFonts w:hint="eastAsia"/>
+        </w:rPr>
+        <w:t>，简称</w:t>
+      </w:r>
+      <w:r>
+        <w:rPr>
+          <w:rFonts w:hint="eastAsia"/>
+        </w:rPr>
+        <w:t>NLP</w:t>
+      </w:r>
+      <w:r>
+        <w:rPr>
+          <w:rFonts w:hint="eastAsia"/>
+        </w:rPr>
+        <w:t>）</w:t>
+      </w:r>
+      <w:r>
+        <w:rPr>
+          <w:rFonts w:hint="eastAsia"/>
+        </w:rPr>
+        <w:t>还处在非常基础的阶段，</w:t>
+      </w:r>
+      <w:r>
+        <w:rPr>
+          <w:rFonts w:hint="eastAsia"/>
+        </w:rPr>
+        <w:t>距离让电子计算机能够真正的理解人类的语言还有很长的路要走。</w:t>
+      </w:r>
+      <w:r>
+        <w:rPr>
+          <w:rFonts w:hint="eastAsia"/>
+        </w:rPr>
+        <w:t>因此本文在</w:t>
+      </w:r>
+      <w:r>
+        <w:rPr>
+          <w:rFonts w:hint="eastAsia"/>
+        </w:rPr>
+        <w:t>进行自然语言处理时，主要通过</w:t>
+      </w:r>
+      <w:r>
+        <w:rPr>
+          <w:rFonts w:hint="eastAsia"/>
+        </w:rPr>
+        <w:t>jieba</w:t>
+      </w:r>
+      <w:r>
+        <w:rPr>
+          <w:rFonts w:hint="eastAsia"/>
+        </w:rPr>
+        <w:t>对文章进行分词处理以后，直接与既有</w:t>
+      </w:r>
+      <w:r>
+        <w:rPr>
+          <w:rFonts w:hint="eastAsia"/>
+        </w:rPr>
+        <w:t>的化学名词词库进行对比，提取出出现在化学名词词库中的名词。</w:t>
+      </w:r>
+      <w:r>
+        <w:rPr>
+          <w:rFonts w:hint="eastAsia"/>
+        </w:rPr>
+        <w:t>如何产生一个包含大多数化学名词的</w:t>
+      </w:r>
+      <w:r>
+        <w:rPr>
+          <w:rFonts w:hint="eastAsia"/>
+        </w:rPr>
+        <w:t>，贴近生活实际，且</w:t>
+      </w:r>
+      <w:r>
+        <w:rPr>
+          <w:rFonts w:hint="eastAsia"/>
+        </w:rPr>
+        <w:t>比较准确的化学名词</w:t>
+      </w:r>
+      <w:r>
+        <w:rPr>
+          <w:rFonts w:hint="eastAsia"/>
+        </w:rPr>
+        <w:t>词库，</w:t>
+      </w:r>
+      <w:r>
+        <w:rPr>
+          <w:rFonts w:hint="eastAsia"/>
+        </w:rPr>
+        <w:t>就成为本研究最重要的任务。</w:t>
+      </w:r>
+    </w:p>
+    <w:p>
+      <w:r>
+        <w:rPr>
+          <w:rFonts w:hint="eastAsia"/>
+        </w:rPr>
+        <w:t>综合考虑，本文主要</w:t>
+      </w:r>
+      <w:r>
+        <w:rPr>
+          <w:rFonts w:hint="eastAsia"/>
+        </w:rPr>
+        <w:t>从</w:t>
+      </w:r>
+      <w:r>
+        <w:rPr>
+          <w:rFonts w:hint="eastAsia"/>
+        </w:rPr>
+        <w:t>输入法的细胞词库，网络上既有的词典文件，以及</w:t>
+      </w:r>
+      <w:r>
+        <w:rPr>
+          <w:rFonts w:hint="eastAsia"/>
+        </w:rPr>
+        <w:t>物竞化学品数据库</w:t>
+      </w:r>
+      <w:r>
+        <w:rPr>
+          <w:rFonts w:hint="eastAsia"/>
+        </w:rPr>
+        <w:t>（</w:t>
+      </w:r>
+      <w:hyperlink r:id="rId17" w:history="1">
+        <w:r>
+          <w:rPr>
+            <w:rStyle w:val="a6"/>
+          </w:rPr>
+          <w:t>http://www.basechem.org/</w:t>
+        </w:r>
+      </w:hyperlink>
+      <w:r>
+        <w:rPr>
+          <w:rFonts w:hint="eastAsia"/>
+        </w:rPr>
+        <w:t>）三个方面建立化学名词词库。</w:t>
+      </w:r>
+    </w:p>
+    <w:p>
+      <w:pPr>
+        <w:pStyle w:val="4"/>
       </w:pPr>
       <w:r>
         <w:rPr>
@@ -884,6 +1173,79 @@
           <w:rFonts w:hint="eastAsia"/>
         </w:rPr>
         <w:t>细胞词库</w:t>
+      </w:r>
+    </w:p>
+    <w:p>
+      <w:r>
+        <w:rPr>
+          <w:rFonts w:hint="eastAsia"/>
+        </w:rPr>
+        <w:t>细胞词库是搜狗首创的、开放共享、可在线升级的细分化词库的功能名称。</w:t>
+      </w:r>
+    </w:p>
+    <w:p>
+      <w:r>
+        <w:rPr>
+          <w:rFonts w:hint="eastAsia"/>
+        </w:rPr>
+        <w:t>细胞词库相对于的系统默认词库而言的</w:t>
+      </w:r>
+      <w:r>
+        <w:rPr>
+          <w:rFonts w:hint="eastAsia"/>
+        </w:rPr>
+        <w:t>(</w:t>
+      </w:r>
+      <w:r>
+        <w:rPr>
+          <w:rFonts w:hint="eastAsia"/>
+        </w:rPr>
+        <w:t>如下图</w:t>
+      </w:r>
+      <w:r>
+        <w:rPr>
+          <w:rFonts w:hint="eastAsia"/>
+        </w:rPr>
+        <w:t>)</w:t>
+      </w:r>
+      <w:r>
+        <w:rPr>
+          <w:rFonts w:hint="eastAsia"/>
+        </w:rPr>
+        <w:t>，其意义是满足用户的个性化输入需求。</w:t>
+      </w:r>
+      <w:r>
+        <w:rPr>
+          <w:rFonts w:hint="eastAsia"/>
+        </w:rPr>
+        <w:t xml:space="preserve"> </w:t>
+      </w:r>
+      <w:r>
+        <w:rPr>
+          <w:rFonts w:hint="eastAsia"/>
+        </w:rPr>
+        <w:t>一个细胞词库就是一个细分类别的词汇集合，细胞词库的类别可以是某个专业领域（如医学领</w:t>
+      </w:r>
+      <w:r>
+        <w:rPr>
+          <w:rFonts w:hint="eastAsia"/>
+        </w:rPr>
+        <w:lastRenderedPageBreak/>
+        <w:t>域词库），也可以是某个地区（如北京地名词库），也可以是某个游戏（如魔兽世界词汇）。</w:t>
+      </w:r>
+    </w:p>
+    <w:p>
+      <w:r>
+        <w:rPr>
+          <w:rFonts w:hint="eastAsia"/>
+        </w:rPr>
+        <w:t>可以发现，输入法的细胞词库</w:t>
+      </w:r>
+      <w:r>
+        <w:rPr>
+          <w:rFonts w:hint="eastAsia"/>
+        </w:rPr>
+        <w:t>为提供贴近生活的化学名词提供了一个非常优良的来源。但是必须要注意到，输入法的细胞词库是为加速用户输入而存在的，本身的词汇不一定是一个完整，专业的化学名词，因此在引入细胞词库中的化学名词以后需要人工清洗。</w:t>
       </w:r>
     </w:p>
     <w:p>
@@ -1688,7 +2050,6 @@
                 <w:rFonts w:hint="eastAsia"/>
                 <w:b w:val="0"/>
               </w:rPr>
-              <w:lastRenderedPageBreak/>
               <w:t>化学生物仪器</w:t>
             </w:r>
             <w:r>
@@ -1995,28 +2356,13 @@
         <w:rPr>
           <w:rFonts w:hint="eastAsia"/>
         </w:rPr>
-        <w:t>使用深蓝词库转换（</w:t>
-      </w:r>
-      <w:r>
-        <w:t>https://github.com/studyzy/imewlconverter</w:t>
-      </w:r>
-      <w:r>
-        <w:rPr>
-          <w:rFonts w:hint="eastAsia"/>
-        </w:rPr>
-        <w:t>，</w:t>
-      </w:r>
-      <w:r>
-        <w:rPr>
-          <w:rFonts w:hint="eastAsia"/>
-        </w:rPr>
-        <w:t>开源项目，</w:t>
-      </w:r>
-      <w:r>
-        <w:rPr>
-          <w:rFonts w:hint="eastAsia"/>
-        </w:rPr>
-        <w:t>免费授权）将上述细胞词库文档转化为</w:t>
+        <w:t>在获取相关文件以后，</w:t>
+      </w:r>
+      <w:r>
+        <w:rPr>
+          <w:rFonts w:hint="eastAsia"/>
+        </w:rPr>
+        <w:t>使用深蓝词库转换将上述细胞词库文档转化为</w:t>
       </w:r>
       <w:r>
         <w:rPr>
@@ -2052,7 +2398,13 @@
         <w:rPr>
           <w:rFonts w:hint="eastAsia"/>
         </w:rPr>
-        <w:t>排序以后使用</w:t>
+        <w:t>工具进行，排序，然后</w:t>
+      </w:r>
+      <w:r>
+        <w:rPr>
+          <w:rFonts w:hint="eastAsia"/>
+        </w:rPr>
+        <w:t>使用</w:t>
       </w:r>
       <w:r>
         <w:rPr>
@@ -2064,7 +2416,7 @@
         <w:rPr>
           <w:rFonts w:hint="eastAsia"/>
         </w:rPr>
-        <w:t>去重</w:t>
+        <w:t>去除重复的项目</w:t>
       </w:r>
       <w:r>
         <w:rPr>
@@ -2148,7 +2500,13 @@
         <w:rPr>
           <w:rFonts w:hint="eastAsia"/>
         </w:rPr>
-        <w:t>结果为：</w:t>
+        <w:t>经过去重以后的细胞词库提供的名词数目为</w:t>
+      </w:r>
+      <w:r>
+        <w:rPr>
+          <w:rFonts w:hint="eastAsia"/>
+        </w:rPr>
+        <w:t>：</w:t>
       </w:r>
       <w:r>
         <w:rPr>
@@ -2166,11 +2524,7 @@
     <w:p/>
     <w:p>
       <w:pPr>
-        <w:pStyle w:val="3"/>
-        <w:numPr>
-          <w:ilvl w:val="2"/>
-          <w:numId w:val="27"/>
-        </w:numPr>
+        <w:pStyle w:val="4"/>
       </w:pPr>
       <w:r>
         <w:rPr>
@@ -2180,6 +2534,56 @@
       </w:r>
     </w:p>
     <w:p>
+      <w:r>
+        <w:rPr>
+          <w:rFonts w:hint="eastAsia"/>
+        </w:rPr>
+        <w:t>化学</w:t>
+      </w:r>
+      <w:r>
+        <w:rPr>
+          <w:rFonts w:hint="eastAsia"/>
+        </w:rPr>
+        <w:t>相关</w:t>
+      </w:r>
+      <w:r>
+        <w:rPr>
+          <w:rFonts w:hint="eastAsia"/>
+        </w:rPr>
+        <w:t>词典</w:t>
+      </w:r>
+      <w:r>
+        <w:rPr>
+          <w:rFonts w:hint="eastAsia"/>
+        </w:rPr>
+        <w:t>显然能够提供权威专业的相关化学名词，</w:t>
+      </w:r>
+      <w:r>
+        <w:rPr>
+          <w:rFonts w:hint="eastAsia"/>
+        </w:rPr>
+        <w:t>因此从化学相关词典中获取化学名词也理应是一个非常好的途径。但是从实体词典</w:t>
+      </w:r>
+      <w:r>
+        <w:rPr>
+          <w:rFonts w:hint="eastAsia"/>
+        </w:rPr>
+        <w:t>一个个的将相关名词输入电脑效率太低。</w:t>
+      </w:r>
+      <w:r>
+        <w:rPr>
+          <w:rFonts w:hint="eastAsia"/>
+        </w:rPr>
+        <w:t>因此本文通过从互联网下载化学相关词典文件，然后解出相关的名词词汇的方式来获取相关名词。</w:t>
+      </w:r>
+    </w:p>
+    <w:p>
+      <w:r>
+        <w:rPr>
+          <w:rFonts w:hint="eastAsia"/>
+        </w:rPr>
+        <w:t>本文</w:t>
+      </w:r>
       <w:r>
         <w:t>从互联网上下载了下列词典文件：</w:t>
       </w:r>
@@ -2295,24 +2699,6 @@
         <w:rPr>
           <w:rFonts w:hint="eastAsia"/>
         </w:rPr>
-        <w:t>（免费软件，来源不可考，已附在</w:t>
-      </w:r>
-      <w:r>
-        <w:rPr>
-          <w:rFonts w:hint="eastAsia"/>
-        </w:rPr>
-        <w:t>userful_bin</w:t>
-      </w:r>
-      <w:r>
-        <w:rPr>
-          <w:rFonts w:hint="eastAsia"/>
-        </w:rPr>
-        <w:t>目录）</w:t>
-      </w:r>
-      <w:r>
-        <w:rPr>
-          <w:rFonts w:hint="eastAsia"/>
-        </w:rPr>
         <w:t>从</w:t>
       </w:r>
       <w:r>
@@ -2387,6 +2773,7 @@
           <w:rStyle w:val="a7"/>
           <w:rFonts w:hint="eastAsia"/>
         </w:rPr>
+        <w:lastRenderedPageBreak/>
         <w:t>metaarsenate</w:t>
       </w:r>
       <w:r>
@@ -2762,7 +3149,114 @@
     </w:p>
     <w:p>
       <w:r>
-        <w:t>合并并去重以后关键词数目为：</w:t>
+        <w:rPr>
+          <w:rFonts w:ascii="Consolas" w:hAnsi="Consolas" w:cs="Consolas" w:hint="eastAsia"/>
+        </w:rPr>
+        <w:t>即处理后得到的文本如下</w:t>
+      </w:r>
+      <w:r>
+        <w:rPr>
+          <w:rFonts w:hint="eastAsia"/>
+        </w:rPr>
+        <w:t>：</w:t>
+      </w:r>
+    </w:p>
+    <w:p>
+      <w:pPr>
+        <w:rPr>
+          <w:rStyle w:val="a7"/>
+        </w:rPr>
+      </w:pPr>
+      <w:r>
+        <w:rPr>
+          <w:rStyle w:val="a7"/>
+          <w:rFonts w:hint="eastAsia"/>
+        </w:rPr>
+        <w:t>偏砷酸盐</w:t>
+      </w:r>
+    </w:p>
+    <w:p>
+      <w:pPr>
+        <w:rPr>
+          <w:rStyle w:val="a7"/>
+        </w:rPr>
+      </w:pPr>
+      <w:r>
+        <w:rPr>
+          <w:rStyle w:val="a7"/>
+          <w:rFonts w:hint="eastAsia"/>
+        </w:rPr>
+        <w:t>偏砷酸盐</w:t>
+      </w:r>
+    </w:p>
+    <w:p>
+      <w:pPr>
+        <w:rPr>
+          <w:rStyle w:val="a7"/>
+        </w:rPr>
+      </w:pPr>
+      <w:r>
+        <w:rPr>
+          <w:rStyle w:val="a7"/>
+          <w:rFonts w:hint="eastAsia"/>
+        </w:rPr>
+        <w:t>偏砷酸</w:t>
+      </w:r>
+    </w:p>
+    <w:p>
+      <w:pPr>
+        <w:rPr>
+          <w:rStyle w:val="a7"/>
+        </w:rPr>
+      </w:pPr>
+      <w:r>
+        <w:rPr>
+          <w:rStyle w:val="a7"/>
+          <w:rFonts w:hint="eastAsia"/>
+        </w:rPr>
+        <w:t>偏砷酸</w:t>
+      </w:r>
+    </w:p>
+    <w:p>
+      <w:pPr>
+        <w:rPr>
+          <w:rStyle w:val="a7"/>
+        </w:rPr>
+      </w:pPr>
+      <w:r>
+        <w:rPr>
+          <w:rStyle w:val="a7"/>
+          <w:rFonts w:hint="eastAsia"/>
+        </w:rPr>
+        <w:t>偏亚砷酸盐</w:t>
+      </w:r>
+    </w:p>
+    <w:p>
+      <w:pPr>
+        <w:rPr>
+          <w:rFonts w:ascii="Consolas" w:hAnsi="Consolas" w:cs="Consolas"/>
+        </w:rPr>
+      </w:pPr>
+      <w:r>
+        <w:rPr>
+          <w:rStyle w:val="a7"/>
+          <w:rFonts w:hint="eastAsia"/>
+        </w:rPr>
+        <w:t>偏亚砷酸盐</w:t>
+      </w:r>
+    </w:p>
+    <w:p>
+      <w:r>
+        <w:t>合并并</w:t>
+      </w:r>
+      <w:r>
+        <w:rPr>
+          <w:rFonts w:hint="eastAsia"/>
+        </w:rPr>
+        <w:t>去除重复条目</w:t>
+      </w:r>
+      <w:r>
+        <w:t>以后关键词数目为：</w:t>
       </w:r>
       <w:r>
         <w:t>17851</w:t>
@@ -2772,6 +3266,9 @@
       </w:r>
     </w:p>
     <w:p>
+      <w:pPr>
+        <w:pStyle w:val="4"/>
+      </w:pPr>
       <w:r>
         <w:rPr>
           <w:rFonts w:hint="eastAsia"/>
@@ -2784,7 +3281,75 @@
         <w:rPr>
           <w:rFonts w:hint="eastAsia"/>
         </w:rPr>
-        <w:t>笔者利用</w:t>
+        <w:t>物竞化学品数据库（</w:t>
+      </w:r>
+      <w:r>
+        <w:rPr>
+          <w:rFonts w:hint="eastAsia"/>
+        </w:rPr>
+        <w:t>www.basechem.org</w:t>
+      </w:r>
+      <w:r>
+        <w:rPr>
+          <w:rFonts w:hint="eastAsia"/>
+        </w:rPr>
+        <w:t>）是由上海物竞化工科技有限公司开发并维护的综合性公共化学品数据平台。截至目前，该数据库已收录基础化学品</w:t>
+      </w:r>
+      <w:r>
+        <w:rPr>
+          <w:rFonts w:hint="eastAsia"/>
+        </w:rPr>
+        <w:t>50000</w:t>
+      </w:r>
+      <w:r>
+        <w:rPr>
+          <w:rFonts w:hint="eastAsia"/>
+        </w:rPr>
+        <w:t>多种，标准品及标准物质</w:t>
+      </w:r>
+      <w:r>
+        <w:rPr>
+          <w:rFonts w:hint="eastAsia"/>
+        </w:rPr>
+        <w:t>2000</w:t>
+      </w:r>
+      <w:r>
+        <w:rPr>
+          <w:rFonts w:hint="eastAsia"/>
+        </w:rPr>
+        <w:t>多种，检测试剂盒</w:t>
+      </w:r>
+      <w:r>
+        <w:rPr>
+          <w:rFonts w:hint="eastAsia"/>
+        </w:rPr>
+        <w:t>500</w:t>
+      </w:r>
+      <w:r>
+        <w:rPr>
+          <w:rFonts w:hint="eastAsia"/>
+        </w:rPr>
+        <w:t>多种，是国内最全面的化学品数据平台。</w:t>
+      </w:r>
+      <w:r>
+        <w:rPr>
+          <w:rFonts w:hint="eastAsia"/>
+        </w:rPr>
+        <w:t>因此，从该数据库获取相关化学品信息，可以作为化学名词一个非常重要的补充。</w:t>
+      </w:r>
+    </w:p>
+    <w:p>
+      <w:r>
+        <w:rPr>
+          <w:rFonts w:hint="eastAsia"/>
+        </w:rPr>
+        <w:t>本文</w:t>
+      </w:r>
+      <w:r>
+        <w:rPr>
+          <w:rFonts w:hint="eastAsia"/>
+        </w:rPr>
+        <w:t>利用</w:t>
       </w:r>
       <w:r>
         <w:rPr>
@@ -2796,7 +3361,7 @@
         <w:rPr>
           <w:rFonts w:hint="eastAsia"/>
         </w:rPr>
-        <w:t>爬虫从专业化学品数据库：</w:t>
+        <w:t>爬虫从</w:t>
       </w:r>
       <w:r>
         <w:rPr>
@@ -2808,22 +3373,31 @@
         <w:rPr>
           <w:rFonts w:hint="eastAsia"/>
         </w:rPr>
-        <w:t>（</w:t>
-      </w:r>
-      <w:r>
-        <w:t>http://www.basechem.org/</w:t>
-      </w:r>
-      <w:r>
-        <w:rPr>
-          <w:rFonts w:hint="eastAsia"/>
-        </w:rPr>
-        <w:t>）爬取了该数据库目前所提供的</w:t>
-      </w:r>
-      <w:r>
-        <w:rPr>
-          <w:rFonts w:hint="eastAsia"/>
-        </w:rPr>
-        <w:t>所有化学品名单，使用到的</w:t>
+        <w:t>抓</w:t>
+      </w:r>
+      <w:r>
+        <w:rPr>
+          <w:rFonts w:hint="eastAsia"/>
+        </w:rPr>
+        <w:t>取了该数据库目前所提供的</w:t>
+      </w:r>
+      <w:r>
+        <w:rPr>
+          <w:rFonts w:hint="eastAsia"/>
+        </w:rPr>
+        <w:t>所有化学品</w:t>
+      </w:r>
+      <w:r>
+        <w:rPr>
+          <w:rFonts w:hint="eastAsia"/>
+        </w:rPr>
+        <w:t>的中文名称</w:t>
+      </w:r>
+      <w:r>
+        <w:rPr>
+          <w:rFonts w:hint="eastAsia"/>
+        </w:rPr>
+        <w:t>，使用到的</w:t>
       </w:r>
       <w:r>
         <w:rPr>
@@ -2845,7 +3419,7 @@
       </w:r>
     </w:p>
     <w:p>
-      <w:hyperlink r:id="rId16" w:history="1">
+      <w:hyperlink r:id="rId18" w:history="1">
         <w:r>
           <w:rPr>
             <w:rStyle w:val="a6"/>
@@ -2885,14 +3459,9 @@
     </w:p>
     <w:p>
       <w:pPr>
-        <w:pStyle w:val="3"/>
-        <w:numPr>
-          <w:ilvl w:val="2"/>
-          <w:numId w:val="28"/>
-        </w:numPr>
-      </w:pPr>
-      <w:r>
-        <w:lastRenderedPageBreak/>
+        <w:pStyle w:val="4"/>
+      </w:pPr>
+      <w:r>
         <w:t>关键词清洗</w:t>
       </w:r>
     </w:p>
@@ -3154,6 +3723,7 @@
                 <w:rFonts w:hint="eastAsia"/>
                 <w:b/>
               </w:rPr>
+              <w:lastRenderedPageBreak/>
               <w:t>某些明显错误的词</w:t>
             </w:r>
           </w:p>
@@ -3272,59 +3842,6 @@
                 <w:rFonts w:hint="eastAsia"/>
                 <w:b/>
               </w:rPr>
-              <w:t>某些过于常见的词</w:t>
-            </w:r>
-          </w:p>
-        </w:tc>
-        <w:tc>
-          <w:tcPr>
-            <w:tcW w:w="2500" w:type="pct"/>
-          </w:tcPr>
-          <w:p>
-            <w:pPr>
-              <w:jc w:val="center"/>
-            </w:pPr>
-            <w:r>
-              <w:rPr>
-                <w:rFonts w:hint="eastAsia"/>
-              </w:rPr>
-              <w:t>水，化学</w:t>
-            </w:r>
-            <w:r>
-              <w:rPr>
-                <w:rFonts w:hint="eastAsia"/>
-              </w:rPr>
-              <w:t xml:space="preserve"> </w:t>
-            </w:r>
-            <w:r>
-              <w:rPr>
-                <w:rFonts w:hint="eastAsia"/>
-              </w:rPr>
-              <w:t>等</w:t>
-            </w:r>
-          </w:p>
-        </w:tc>
-      </w:tr>
-      <w:tr>
-        <w:trPr>
-          <w:jc w:val="center"/>
-        </w:trPr>
-        <w:tc>
-          <w:tcPr>
-            <w:tcW w:w="2500" w:type="pct"/>
-          </w:tcPr>
-          <w:p>
-            <w:pPr>
-              <w:jc w:val="center"/>
-              <w:rPr>
-                <w:b/>
-              </w:rPr>
-            </w:pPr>
-            <w:r>
-              <w:rPr>
-                <w:rFonts w:hint="eastAsia"/>
-                <w:b/>
-              </w:rPr>
               <w:t>某些“半”词</w:t>
             </w:r>
           </w:p>
@@ -3374,6 +3891,9 @@
       </w:r>
     </w:p>
     <w:p>
+      <w:pPr>
+        <w:pStyle w:val="af0"/>
+      </w:pPr>
       <w:r>
         <w:rPr>
           <w:rFonts w:hint="eastAsia"/>
@@ -3500,6 +4020,518 @@
         </w:rPr>
         <w:t>羊毛</w:t>
       </w:r>
+      <w:r>
+        <w:rPr>
+          <w:rFonts w:hint="eastAsia"/>
+        </w:rPr>
+        <w:t xml:space="preserve"> </w:t>
+      </w:r>
+      <w:r>
+        <w:rPr>
+          <w:rFonts w:hint="eastAsia"/>
+        </w:rPr>
+        <w:t>天然</w:t>
+      </w:r>
+    </w:p>
+    <w:p>
+      <w:r>
+        <w:rPr>
+          <w:rFonts w:hint="eastAsia"/>
+        </w:rPr>
+        <w:t>某些名词与化学关联不是特别</w:t>
+      </w:r>
+      <w:r>
+        <w:rPr>
+          <w:rFonts w:hint="eastAsia"/>
+        </w:rPr>
+        <w:t>大、不主要属于化学研究范畴、或</w:t>
+      </w:r>
+      <w:r>
+        <w:rPr>
+          <w:rFonts w:hint="eastAsia"/>
+        </w:rPr>
+        <w:t>同时作为化学关键词和日常常用词，但是</w:t>
+      </w:r>
+      <w:r>
+        <w:rPr>
+          <w:rFonts w:hint="eastAsia"/>
+        </w:rPr>
+        <w:t>作为</w:t>
+      </w:r>
+      <w:r>
+        <w:rPr>
+          <w:rFonts w:hint="eastAsia"/>
+        </w:rPr>
+        <w:t>日常常用词更加普遍（例如命名、变性等）</w:t>
+      </w:r>
+      <w:r>
+        <w:rPr>
+          <w:rFonts w:hint="eastAsia"/>
+        </w:rPr>
+        <w:t>的，</w:t>
+      </w:r>
+      <w:r>
+        <w:rPr>
+          <w:rFonts w:hint="eastAsia"/>
+        </w:rPr>
+        <w:t>予以删除：</w:t>
+      </w:r>
+    </w:p>
+    <w:p>
+      <w:pPr>
+        <w:pStyle w:val="af0"/>
+      </w:pPr>
+      <w:r>
+        <w:rPr>
+          <w:rFonts w:hint="eastAsia"/>
+        </w:rPr>
+        <w:t>命名</w:t>
+      </w:r>
+      <w:r>
+        <w:rPr>
+          <w:rFonts w:hint="eastAsia"/>
+        </w:rPr>
+        <w:t xml:space="preserve"> </w:t>
+      </w:r>
+      <w:r>
+        <w:rPr>
+          <w:rFonts w:hint="eastAsia"/>
+        </w:rPr>
+        <w:t>计算机模拟</w:t>
+      </w:r>
+      <w:r>
+        <w:rPr>
+          <w:rFonts w:hint="eastAsia"/>
+        </w:rPr>
+        <w:t xml:space="preserve"> </w:t>
+      </w:r>
+      <w:r>
+        <w:rPr>
+          <w:rFonts w:hint="eastAsia"/>
+        </w:rPr>
+        <w:t>神经元</w:t>
+      </w:r>
+      <w:r>
+        <w:rPr>
+          <w:rFonts w:hint="eastAsia"/>
+        </w:rPr>
+        <w:t xml:space="preserve"> </w:t>
+      </w:r>
+      <w:r>
+        <w:rPr>
+          <w:rFonts w:hint="eastAsia"/>
+        </w:rPr>
+        <w:t>微生物</w:t>
+      </w:r>
+      <w:r>
+        <w:rPr>
+          <w:rFonts w:hint="eastAsia"/>
+        </w:rPr>
+        <w:t xml:space="preserve"> </w:t>
+      </w:r>
+      <w:r>
+        <w:rPr>
+          <w:rFonts w:hint="eastAsia"/>
+        </w:rPr>
+        <w:t>显微镜</w:t>
+      </w:r>
+      <w:r>
+        <w:rPr>
+          <w:rFonts w:hint="eastAsia"/>
+        </w:rPr>
+        <w:t xml:space="preserve"> </w:t>
+      </w:r>
+      <w:r>
+        <w:rPr>
+          <w:rFonts w:hint="eastAsia"/>
+        </w:rPr>
+        <w:t>光电</w:t>
+      </w:r>
+      <w:r>
+        <w:rPr>
+          <w:rFonts w:hint="eastAsia"/>
+        </w:rPr>
+        <w:t xml:space="preserve"> </w:t>
+      </w:r>
+      <w:r>
+        <w:rPr>
+          <w:rFonts w:hint="eastAsia"/>
+        </w:rPr>
+        <w:t>有效性</w:t>
+      </w:r>
+      <w:r>
+        <w:rPr>
+          <w:rFonts w:hint="eastAsia"/>
+        </w:rPr>
+        <w:t xml:space="preserve"> </w:t>
+      </w:r>
+      <w:r>
+        <w:rPr>
+          <w:rFonts w:hint="eastAsia"/>
+        </w:rPr>
+        <w:t>仪器仪表</w:t>
+      </w:r>
+      <w:r>
+        <w:rPr>
+          <w:rFonts w:hint="eastAsia"/>
+        </w:rPr>
+        <w:t xml:space="preserve"> </w:t>
+      </w:r>
+      <w:r>
+        <w:rPr>
+          <w:rFonts w:hint="eastAsia"/>
+        </w:rPr>
+        <w:t>变压器</w:t>
+      </w:r>
+      <w:r>
+        <w:rPr>
+          <w:rFonts w:hint="eastAsia"/>
+        </w:rPr>
+        <w:t xml:space="preserve"> </w:t>
+      </w:r>
+      <w:r>
+        <w:rPr>
+          <w:rFonts w:hint="eastAsia"/>
+        </w:rPr>
+        <w:t>总产量</w:t>
+      </w:r>
+      <w:r>
+        <w:rPr>
+          <w:rFonts w:hint="eastAsia"/>
+        </w:rPr>
+        <w:t xml:space="preserve"> </w:t>
+      </w:r>
+      <w:r>
+        <w:rPr>
+          <w:rFonts w:hint="eastAsia"/>
+        </w:rPr>
+        <w:t>促进作用</w:t>
+      </w:r>
+      <w:r>
+        <w:rPr>
+          <w:rFonts w:hint="eastAsia"/>
+        </w:rPr>
+        <w:t xml:space="preserve"> </w:t>
+      </w:r>
+      <w:r>
+        <w:rPr>
+          <w:rFonts w:hint="eastAsia"/>
+        </w:rPr>
+        <w:t>复合型</w:t>
+      </w:r>
+      <w:r>
+        <w:rPr>
+          <w:rFonts w:hint="eastAsia"/>
+        </w:rPr>
+        <w:t xml:space="preserve"> </w:t>
+      </w:r>
+      <w:r>
+        <w:rPr>
+          <w:rFonts w:hint="eastAsia"/>
+        </w:rPr>
+        <w:t>变性</w:t>
+      </w:r>
+      <w:r>
+        <w:rPr>
+          <w:rFonts w:hint="eastAsia"/>
+        </w:rPr>
+        <w:t xml:space="preserve"> </w:t>
+      </w:r>
+      <w:r>
+        <w:rPr>
+          <w:rFonts w:hint="eastAsia"/>
+        </w:rPr>
+        <w:t>磁场</w:t>
+      </w:r>
+      <w:r>
+        <w:rPr>
+          <w:rFonts w:hint="eastAsia"/>
+        </w:rPr>
+        <w:t xml:space="preserve"> </w:t>
+      </w:r>
+      <w:r>
+        <w:rPr>
+          <w:rFonts w:hint="eastAsia"/>
+        </w:rPr>
+        <w:t>比重</w:t>
+      </w:r>
+      <w:r>
+        <w:rPr>
+          <w:rFonts w:hint="eastAsia"/>
+        </w:rPr>
+        <w:t xml:space="preserve"> </w:t>
+      </w:r>
+      <w:r>
+        <w:rPr>
+          <w:rFonts w:hint="eastAsia"/>
+        </w:rPr>
+        <w:t>光</w:t>
+      </w:r>
+      <w:r>
+        <w:rPr>
+          <w:rFonts w:hint="eastAsia"/>
+        </w:rPr>
+        <w:t xml:space="preserve"> </w:t>
+      </w:r>
+      <w:r>
+        <w:rPr>
+          <w:rFonts w:hint="eastAsia"/>
+        </w:rPr>
+        <w:t>光线</w:t>
+      </w:r>
+      <w:r>
+        <w:rPr>
+          <w:rFonts w:hint="eastAsia"/>
+        </w:rPr>
+        <w:t xml:space="preserve"> </w:t>
+      </w:r>
+      <w:r>
+        <w:rPr>
+          <w:rFonts w:hint="eastAsia"/>
+        </w:rPr>
+        <w:t>实验</w:t>
+      </w:r>
+      <w:r>
+        <w:rPr>
+          <w:rFonts w:hint="eastAsia"/>
+        </w:rPr>
+        <w:t xml:space="preserve"> </w:t>
+      </w:r>
+      <w:r>
+        <w:rPr>
+          <w:rFonts w:hint="eastAsia"/>
+        </w:rPr>
+        <w:t>物质</w:t>
+      </w:r>
+      <w:r>
+        <w:rPr>
+          <w:rFonts w:hint="eastAsia"/>
+        </w:rPr>
+        <w:t xml:space="preserve"> </w:t>
+      </w:r>
+      <w:r>
+        <w:rPr>
+          <w:rFonts w:hint="eastAsia"/>
+        </w:rPr>
+        <w:t>基因</w:t>
+      </w:r>
+      <w:r>
+        <w:rPr>
+          <w:rFonts w:hint="eastAsia"/>
+        </w:rPr>
+        <w:t xml:space="preserve"> DNA</w:t>
+      </w:r>
+      <w:r>
+        <w:t xml:space="preserve"> </w:t>
+      </w:r>
+      <w:r>
+        <w:rPr>
+          <w:rFonts w:hint="eastAsia"/>
+        </w:rPr>
+        <w:t>转基因</w:t>
+      </w:r>
+      <w:r>
+        <w:rPr>
+          <w:rFonts w:hint="eastAsia"/>
+        </w:rPr>
+        <w:t xml:space="preserve"> </w:t>
+      </w:r>
+      <w:r>
+        <w:rPr>
+          <w:rFonts w:hint="eastAsia"/>
+        </w:rPr>
+        <w:t>气味</w:t>
+      </w:r>
+      <w:r>
+        <w:rPr>
+          <w:rFonts w:hint="eastAsia"/>
+        </w:rPr>
+        <w:t xml:space="preserve"> </w:t>
+      </w:r>
+      <w:r>
+        <w:rPr>
+          <w:rFonts w:hint="eastAsia"/>
+        </w:rPr>
+        <w:t>体积</w:t>
+      </w:r>
+      <w:r>
+        <w:rPr>
+          <w:rFonts w:hint="eastAsia"/>
+        </w:rPr>
+        <w:t xml:space="preserve"> </w:t>
+      </w:r>
+      <w:r>
+        <w:rPr>
+          <w:rFonts w:hint="eastAsia"/>
+        </w:rPr>
+        <w:t>温度</w:t>
+      </w:r>
+      <w:r>
+        <w:rPr>
+          <w:rFonts w:hint="eastAsia"/>
+        </w:rPr>
+        <w:t xml:space="preserve"> </w:t>
+      </w:r>
+      <w:r>
+        <w:rPr>
+          <w:rFonts w:hint="eastAsia"/>
+        </w:rPr>
+        <w:t>颗粒</w:t>
+      </w:r>
+      <w:r>
+        <w:rPr>
+          <w:rFonts w:hint="eastAsia"/>
+        </w:rPr>
+        <w:t xml:space="preserve"> </w:t>
+      </w:r>
+      <w:r>
+        <w:rPr>
+          <w:rFonts w:hint="eastAsia"/>
+        </w:rPr>
+        <w:t>染色体</w:t>
+      </w:r>
+      <w:r>
+        <w:rPr>
+          <w:rFonts w:hint="eastAsia"/>
+        </w:rPr>
+        <w:t xml:space="preserve"> </w:t>
+      </w:r>
+      <w:r>
+        <w:rPr>
+          <w:rFonts w:hint="eastAsia"/>
+        </w:rPr>
+        <w:t>机理</w:t>
+      </w:r>
+    </w:p>
+    <w:p>
+      <w:r>
+        <w:rPr>
+          <w:rFonts w:hint="eastAsia"/>
+        </w:rPr>
+        <w:t>通过直接提取相关网站所有名词，补充了一些词语，包括：</w:t>
+      </w:r>
+    </w:p>
+    <w:p>
+      <w:pPr>
+        <w:pStyle w:val="af0"/>
+      </w:pPr>
+      <w:r>
+        <w:rPr>
+          <w:rFonts w:hint="eastAsia"/>
+        </w:rPr>
+        <w:t>矿物质</w:t>
+      </w:r>
+      <w:r>
+        <w:rPr>
+          <w:rFonts w:hint="eastAsia"/>
+        </w:rPr>
+        <w:t xml:space="preserve"> </w:t>
+      </w:r>
+      <w:r>
+        <w:rPr>
+          <w:rFonts w:hint="eastAsia"/>
+        </w:rPr>
+        <w:t>化学物质</w:t>
+      </w:r>
+      <w:r>
+        <w:rPr>
+          <w:rFonts w:hint="eastAsia"/>
+        </w:rPr>
+        <w:t xml:space="preserve"> </w:t>
+      </w:r>
+      <w:r>
+        <w:rPr>
+          <w:rFonts w:hint="eastAsia"/>
+        </w:rPr>
+        <w:t>大气污染</w:t>
+      </w:r>
+      <w:r>
+        <w:rPr>
+          <w:rFonts w:hint="eastAsia"/>
+        </w:rPr>
+        <w:t xml:space="preserve"> </w:t>
+      </w:r>
+      <w:r>
+        <w:rPr>
+          <w:rFonts w:hint="eastAsia"/>
+        </w:rPr>
+        <w:t>空气污染</w:t>
+      </w:r>
+      <w:r>
+        <w:rPr>
+          <w:rFonts w:hint="eastAsia"/>
+        </w:rPr>
+        <w:t xml:space="preserve"> </w:t>
+      </w:r>
+      <w:r>
+        <w:rPr>
+          <w:rFonts w:hint="eastAsia"/>
+        </w:rPr>
+        <w:t>温室效应</w:t>
+      </w:r>
+    </w:p>
+    <w:p>
+      <w:pPr>
+        <w:pStyle w:val="af0"/>
+      </w:pPr>
+      <w:r>
+        <w:rPr>
+          <w:rFonts w:hint="eastAsia"/>
+        </w:rPr>
+        <w:t>温室气体</w:t>
+      </w:r>
+      <w:r>
+        <w:rPr>
+          <w:rFonts w:hint="eastAsia"/>
+        </w:rPr>
+        <w:t xml:space="preserve"> </w:t>
+      </w:r>
+      <w:r>
+        <w:rPr>
+          <w:rFonts w:hint="eastAsia"/>
+        </w:rPr>
+        <w:t>有色气体</w:t>
+      </w:r>
+    </w:p>
+    <w:p>
+      <w:r>
+        <w:rPr>
+          <w:rFonts w:hint="eastAsia"/>
+        </w:rPr>
+        <w:t>对某些词语进行替换：</w:t>
+      </w:r>
+    </w:p>
+    <w:p>
+      <w:r>
+        <w:rPr>
+          <w:rFonts w:hint="eastAsia"/>
+        </w:rPr>
+        <w:t>但是需要注意的是某些词，譬如聚碳酸酯缩写为</w:t>
+      </w:r>
+      <w:r>
+        <w:rPr>
+          <w:rFonts w:hint="eastAsia"/>
+        </w:rPr>
+        <w:t>PC</w:t>
+      </w:r>
+      <w:r>
+        <w:rPr>
+          <w:rFonts w:hint="eastAsia"/>
+        </w:rPr>
+        <w:t>，但</w:t>
+      </w:r>
+      <w:r>
+        <w:rPr>
+          <w:rFonts w:hint="eastAsia"/>
+        </w:rPr>
+        <w:t>PC</w:t>
+      </w:r>
+      <w:r>
+        <w:rPr>
+          <w:rFonts w:hint="eastAsia"/>
+        </w:rPr>
+        <w:t>更主要的被用来指代个人电脑，则为进行替换。</w:t>
+      </w:r>
     </w:p>
     <w:p>
       <w:r>
@@ -3524,7 +4556,7 @@
         <w:rPr>
           <w:rFonts w:hint="eastAsia"/>
         </w:rPr>
-        <w:t>3955</w:t>
+        <w:t>3486</w:t>
       </w:r>
       <w:r>
         <w:rPr>
@@ -3540,11 +4572,163 @@
     </w:p>
     <w:p>
       <w:pPr>
+        <w:rPr>
+          <w:rFonts w:asciiTheme="majorHAnsi" w:eastAsiaTheme="majorEastAsia" w:hAnsiTheme="majorHAnsi" w:cstheme="majorBidi"/>
+          <w:b/>
+          <w:bCs/>
+          <w:sz w:val="32"/>
+          <w:szCs w:val="32"/>
+        </w:rPr>
+      </w:pPr>
+      <w:r>
+        <w:rPr>
+          <w:rFonts w:asciiTheme="majorHAnsi" w:eastAsiaTheme="majorEastAsia" w:hAnsiTheme="majorHAnsi" w:cstheme="majorBidi" w:hint="eastAsia"/>
+          <w:b/>
+          <w:bCs/>
+          <w:sz w:val="32"/>
+          <w:szCs w:val="32"/>
+        </w:rPr>
+        <w:t>相似词语替换</w:t>
+      </w:r>
+    </w:p>
+    <w:p>
+      <w:pPr>
+        <w:pStyle w:val="aa"/>
+        <w:rPr>
+          <w:rFonts w:asciiTheme="majorHAnsi" w:eastAsiaTheme="majorEastAsia" w:hAnsiTheme="majorHAnsi" w:cstheme="majorBidi" w:hint="eastAsia"/>
+          <w:b/>
+          <w:bCs/>
+          <w:sz w:val="32"/>
+          <w:szCs w:val="32"/>
+        </w:rPr>
+      </w:pPr>
+      <w:r>
+        <w:rPr>
+          <w:rStyle w:val="ab"/>
+        </w:rPr>
+        <w:t>基于以下理由</w:t>
+      </w:r>
+      <w:r>
+        <w:rPr>
+          <w:rStyle w:val="ab"/>
+          <w:rFonts w:hint="eastAsia"/>
+        </w:rPr>
+        <w:t>，</w:t>
+      </w:r>
+      <w:r>
+        <w:rPr>
+          <w:rFonts w:hint="eastAsia"/>
+        </w:rPr>
+        <w:t>并未作化学式向化学名称的转化：</w:t>
+      </w:r>
+    </w:p>
+    <w:p>
+      <w:pPr>
+        <w:pStyle w:val="aa"/>
+      </w:pPr>
+      <w:r>
+        <w:rPr>
+          <w:rFonts w:hint="eastAsia"/>
+        </w:rPr>
+        <w:t>1.</w:t>
+      </w:r>
+      <w:r>
+        <w:t xml:space="preserve"> </w:t>
+      </w:r>
+      <w:r>
+        <w:rPr>
+          <w:rFonts w:hint="eastAsia"/>
+        </w:rPr>
+        <w:t>考虑到同一符号可能代替的意义相差甚</w:t>
+      </w:r>
+      <w:r>
+        <w:rPr>
+          <w:rFonts w:hint="eastAsia"/>
+        </w:rPr>
+        <w:t>大</w:t>
+      </w:r>
+      <w:r>
+        <w:t>，</w:t>
+      </w:r>
+      <w:r>
+        <w:rPr>
+          <w:rFonts w:hint="eastAsia"/>
+        </w:rPr>
+        <w:t>例如</w:t>
+      </w:r>
+      <w:r>
+        <w:rPr>
+          <w:rFonts w:hint="eastAsia"/>
+        </w:rPr>
+        <w:t>He</w:t>
+      </w:r>
+      <w:r>
+        <w:rPr>
+          <w:rFonts w:hint="eastAsia"/>
+        </w:rPr>
+        <w:t>在常见网站中更被用于指代英文中的男性他，</w:t>
+      </w:r>
+      <w:r>
+        <w:rPr>
+          <w:rFonts w:hint="eastAsia"/>
+        </w:rPr>
+        <w:t>N</w:t>
+      </w:r>
+      <w:r>
+        <w:rPr>
+          <w:rFonts w:hint="eastAsia"/>
+          <w:vertAlign w:val="subscript"/>
+        </w:rPr>
+        <w:t>A</w:t>
+      </w:r>
+      <w:r>
+        <w:rPr>
+          <w:rFonts w:hint="eastAsia"/>
+        </w:rPr>
+        <w:t>更多的被用作一个拟声词。另一方面，若仅对某一部分转化，其他的词语不作转化，则一定会引起出现频度的不同。</w:t>
+      </w:r>
+    </w:p>
+    <w:p>
+      <w:pPr>
+        <w:pStyle w:val="aa"/>
+        <w:rPr>
+          <w:rFonts w:hint="eastAsia"/>
+        </w:rPr>
+      </w:pPr>
+      <w:r>
+        <w:rPr>
+          <w:rFonts w:hint="eastAsia"/>
+        </w:rPr>
+        <w:t>2.</w:t>
+      </w:r>
+      <w:r>
+        <w:t xml:space="preserve"> </w:t>
+      </w:r>
+      <w:r>
+        <w:rPr>
+          <w:rFonts w:hint="eastAsia"/>
+        </w:rPr>
+        <w:t>在日常网站中</w:t>
+      </w:r>
+      <w:r>
+        <w:t>，更多</w:t>
+      </w:r>
+      <w:r>
+        <w:rPr>
+          <w:rFonts w:hint="eastAsia"/>
+        </w:rPr>
+        <w:t>的被应用的是化学名称而不是化学符号</w:t>
+      </w:r>
+      <w:r>
+        <w:t>，即使有使用符号，也一定会在文章内指明化学名称。</w:t>
+      </w:r>
+      <w:r>
+        <w:t>因此不会过分影响到词频呈现。</w:t>
+      </w:r>
+    </w:p>
+    <w:p>
+      <w:pPr>
         <w:pStyle w:val="2"/>
-        <w:numPr>
-          <w:ilvl w:val="1"/>
-          <w:numId w:val="29"/>
-        </w:numPr>
       </w:pPr>
       <w:r>
         <w:t>抓取指定网站内容</w:t>
@@ -3703,7 +4887,14 @@
         <w:rPr>
           <w:rFonts w:hint="eastAsia"/>
         </w:rPr>
-        <w:t>解析页面，如果有符合我们预先定义模板的内容，就保存到文件或写入数据库。如果有符合我们预先定义模板的</w:t>
+        <w:t>解析页面，如果有符合我们预先定义模板的内容，就保存到文件或写入数据库。如果有</w:t>
+      </w:r>
+      <w:r>
+        <w:rPr>
+          <w:rFonts w:hint="eastAsia"/>
+        </w:rPr>
+        <w:lastRenderedPageBreak/>
+        <w:t>符合我们预先定义模板的</w:t>
       </w:r>
       <w:r>
         <w:rPr>
@@ -3723,6 +4914,24 @@
         <w:t>本文使用了</w:t>
       </w:r>
       <w:r>
+        <w:rPr>
+          <w:rFonts w:hint="eastAsia"/>
+        </w:rPr>
+        <w:t>基于</w:t>
+      </w:r>
+      <w:r>
+        <w:rPr>
+          <w:rFonts w:hint="eastAsia"/>
+        </w:rPr>
+        <w:t>python</w:t>
+      </w:r>
+      <w:r>
+        <w:rPr>
+          <w:rFonts w:hint="eastAsia"/>
+        </w:rPr>
+        <w:t>的网络爬虫框架</w:t>
+      </w:r>
+      <w:r>
         <w:t>scrapy</w:t>
       </w:r>
       <w:r>
@@ -3732,7 +4941,19 @@
         <w:t>https://github.com/scrapy/scrapy</w:t>
       </w:r>
       <w:r>
-        <w:t>）框架来爬取。</w:t>
+        <w:t>）</w:t>
+      </w:r>
+      <w:r>
+        <w:t>来</w:t>
+      </w:r>
+      <w:r>
+        <w:rPr>
+          <w:rFonts w:hint="eastAsia"/>
+        </w:rPr>
+        <w:t>协助</w:t>
+      </w:r>
+      <w:r>
+        <w:t>爬取。</w:t>
       </w:r>
     </w:p>
     <w:p>
@@ -3773,39 +4994,35 @@
         <w:t>网页中的时间，和新闻正文。</w:t>
       </w:r>
       <w:r>
-        <w:t>最终借助</w:t>
-      </w:r>
-      <w:r>
-        <w:t>python</w:t>
-      </w:r>
-      <w:r>
-        <w:t>代码将最终结果写入文本文档供之后的处理。</w:t>
-      </w:r>
-      <w:r>
-        <w:t>爬取下列网站使用到的</w:t>
-      </w:r>
-      <w:r>
-        <w:t>spider</w:t>
-      </w:r>
-      <w:r>
-        <w:t>源码</w:t>
-      </w:r>
-      <w:r>
-        <w:t>全部</w:t>
-      </w:r>
-      <w:r>
-        <w:t>在这里列出：</w:t>
-      </w:r>
-    </w:p>
-    <w:p>
-      <w:hyperlink r:id="rId17" w:history="1">
-        <w:r>
-          <w:rPr>
-            <w:rStyle w:val="a6"/>
-          </w:rPr>
-          <w:t>https://github.com/reee/DigWebForChemNoun/tree/master/spider</w:t>
-        </w:r>
-      </w:hyperlink>
+        <w:rPr>
+          <w:rFonts w:hint="eastAsia"/>
+        </w:rPr>
+        <w:t>获得正文，时间，文章正文以后，按年</w:t>
+      </w:r>
+      <w:r>
+        <w:rPr>
+          <w:rFonts w:hint="eastAsia"/>
+        </w:rPr>
+        <w:t>/</w:t>
+      </w:r>
+      <w:r>
+        <w:rPr>
+          <w:rFonts w:hint="eastAsia"/>
+        </w:rPr>
+        <w:t>月分文件夹</w:t>
+      </w:r>
+      <w:r>
+        <w:t>写入文本文档供</w:t>
+      </w:r>
+      <w:r>
+        <w:rPr>
+          <w:rFonts w:hint="eastAsia"/>
+        </w:rPr>
+        <w:t>后续分析使用</w:t>
+      </w:r>
+      <w:r>
+        <w:t>。</w:t>
+      </w:r>
       <w:r>
         <w:t xml:space="preserve"> </w:t>
       </w:r>
@@ -3821,18 +5038,19 @@
     <w:tbl>
       <w:tblPr>
         <w:tblStyle w:val="a4"/>
-        <w:tblW w:w="4402" w:type="pct"/>
+        <w:tblW w:w="0" w:type="auto"/>
         <w:tblLook w:val="04A0" w:firstRow="1" w:lastRow="0" w:firstColumn="1" w:lastColumn="0" w:noHBand="0" w:noVBand="1"/>
       </w:tblPr>
       <w:tblGrid>
-        <w:gridCol w:w="1866"/>
-        <w:gridCol w:w="2077"/>
-        <w:gridCol w:w="3361"/>
+        <w:gridCol w:w="1110"/>
+        <w:gridCol w:w="2540"/>
+        <w:gridCol w:w="2867"/>
+        <w:gridCol w:w="1779"/>
       </w:tblGrid>
       <w:tr>
         <w:tc>
           <w:tcPr>
-            <w:tcW w:w="1277" w:type="pct"/>
+            <w:tcW w:w="0" w:type="auto"/>
           </w:tcPr>
           <w:p>
             <w:r>
@@ -3845,7 +5063,7 @@
         </w:tc>
         <w:tc>
           <w:tcPr>
-            <w:tcW w:w="1421" w:type="pct"/>
+            <w:tcW w:w="0" w:type="auto"/>
           </w:tcPr>
           <w:p>
             <w:r>
@@ -3854,11 +5072,17 @@
               </w:rPr>
               <w:t>网站名称</w:t>
             </w:r>
+            <w:r>
+              <w:rPr>
+                <w:rFonts w:hint="eastAsia"/>
+              </w:rPr>
+              <w:t>及内容</w:t>
+            </w:r>
           </w:p>
         </w:tc>
         <w:tc>
           <w:tcPr>
-            <w:tcW w:w="2301" w:type="pct"/>
+            <w:tcW w:w="0" w:type="auto"/>
           </w:tcPr>
           <w:p>
             <w:r>
@@ -3869,11 +5093,24 @@
             </w:r>
           </w:p>
         </w:tc>
+        <w:tc>
+          <w:tcPr>
+            <w:tcW w:w="0" w:type="auto"/>
+          </w:tcPr>
+          <w:p>
+            <w:r>
+              <w:rPr>
+                <w:rFonts w:hint="eastAsia"/>
+              </w:rPr>
+              <w:t>爬取结果</w:t>
+            </w:r>
+          </w:p>
+        </w:tc>
       </w:tr>
       <w:tr>
         <w:tc>
           <w:tcPr>
-            <w:tcW w:w="1277" w:type="pct"/>
+            <w:tcW w:w="0" w:type="auto"/>
             <w:vMerge w:val="restart"/>
           </w:tcPr>
           <w:p>
@@ -3887,7 +5124,7 @@
         </w:tc>
         <w:tc>
           <w:tcPr>
-            <w:tcW w:w="1421" w:type="pct"/>
+            <w:tcW w:w="0" w:type="auto"/>
           </w:tcPr>
           <w:p>
             <w:r>
@@ -3896,11 +5133,17 @@
               </w:rPr>
               <w:t>果壳</w:t>
             </w:r>
+            <w:r>
+              <w:rPr>
+                <w:rFonts w:hint="eastAsia"/>
+              </w:rPr>
+              <w:t>科学人栏目，包括小组讨论等内容。</w:t>
+            </w:r>
           </w:p>
         </w:tc>
         <w:tc>
           <w:tcPr>
-            <w:tcW w:w="2301" w:type="pct"/>
+            <w:tcW w:w="0" w:type="auto"/>
           </w:tcPr>
           <w:p>
             <w:r>
@@ -3908,18 +5151,52 @@
             </w:r>
           </w:p>
         </w:tc>
+        <w:tc>
+          <w:tcPr>
+            <w:tcW w:w="0" w:type="auto"/>
+          </w:tcPr>
+          <w:p>
+            <w:r>
+              <w:rPr>
+                <w:rFonts w:hint="eastAsia"/>
+              </w:rPr>
+              <w:t>2010-2015</w:t>
+            </w:r>
+            <w:r>
+              <w:rPr>
+                <w:rFonts w:hint="eastAsia"/>
+              </w:rPr>
+              <w:t>年</w:t>
+            </w:r>
+            <w:r>
+              <w:rPr>
+                <w:rFonts w:hint="eastAsia"/>
+              </w:rPr>
+              <w:t>共</w:t>
+            </w:r>
+            <w:r>
+              <w:t>11333</w:t>
+            </w:r>
+            <w:r>
+              <w:rPr>
+                <w:rFonts w:hint="eastAsia"/>
+              </w:rPr>
+              <w:t>篇</w:t>
+            </w:r>
+          </w:p>
+        </w:tc>
       </w:tr>
       <w:tr>
         <w:tc>
           <w:tcPr>
-            <w:tcW w:w="1277" w:type="pct"/>
+            <w:tcW w:w="0" w:type="auto"/>
             <w:vMerge/>
           </w:tcPr>
           <w:p/>
         </w:tc>
         <w:tc>
           <w:tcPr>
-            <w:tcW w:w="1421" w:type="pct"/>
+            <w:tcW w:w="0" w:type="auto"/>
           </w:tcPr>
           <w:p>
             <w:r>
@@ -3928,11 +5205,17 @@
               </w:rPr>
               <w:t>科学松鼠会</w:t>
             </w:r>
+            <w:r>
+              <w:rPr>
+                <w:rFonts w:hint="eastAsia"/>
+              </w:rPr>
+              <w:t>原创栏目</w:t>
+            </w:r>
           </w:p>
         </w:tc>
         <w:tc>
           <w:tcPr>
-            <w:tcW w:w="2301" w:type="pct"/>
+            <w:tcW w:w="0" w:type="auto"/>
           </w:tcPr>
           <w:p>
             <w:r>
@@ -3940,11 +5223,42 @@
             </w:r>
           </w:p>
         </w:tc>
+        <w:tc>
+          <w:tcPr>
+            <w:tcW w:w="0" w:type="auto"/>
+          </w:tcPr>
+          <w:p>
+            <w:r>
+              <w:rPr>
+                <w:rFonts w:hint="eastAsia"/>
+              </w:rPr>
+              <w:t>2010-2015</w:t>
+            </w:r>
+            <w:r>
+              <w:rPr>
+                <w:rFonts w:hint="eastAsia"/>
+              </w:rPr>
+              <w:t>年共</w:t>
+            </w:r>
+            <w:r>
+              <w:rPr>
+                <w:rFonts w:hint="eastAsia"/>
+              </w:rPr>
+              <w:t>6701</w:t>
+            </w:r>
+            <w:r>
+              <w:rPr>
+                <w:rFonts w:hint="eastAsia"/>
+              </w:rPr>
+              <w:t>篇</w:t>
+            </w:r>
+          </w:p>
+        </w:tc>
       </w:tr>
       <w:tr>
         <w:tc>
           <w:tcPr>
-            <w:tcW w:w="1277" w:type="pct"/>
+            <w:tcW w:w="0" w:type="auto"/>
           </w:tcPr>
           <w:p>
             <w:r>
@@ -3954,7 +5268,7 @@
         </w:tc>
         <w:tc>
           <w:tcPr>
-            <w:tcW w:w="1421" w:type="pct"/>
+            <w:tcW w:w="0" w:type="auto"/>
           </w:tcPr>
           <w:p>
             <w:r>
@@ -3967,7 +5281,7 @@
         </w:tc>
         <w:tc>
           <w:tcPr>
-            <w:tcW w:w="2301" w:type="pct"/>
+            <w:tcW w:w="0" w:type="auto"/>
           </w:tcPr>
           <w:p>
             <w:r>
@@ -3975,22 +5289,49 @@
             </w:r>
           </w:p>
         </w:tc>
+        <w:tc>
+          <w:tcPr>
+            <w:tcW w:w="0" w:type="auto"/>
+          </w:tcPr>
+          <w:p>
+            <w:r>
+              <w:rPr>
+                <w:rFonts w:hint="eastAsia"/>
+              </w:rPr>
+              <w:t>2010-2015</w:t>
+            </w:r>
+            <w:r>
+              <w:rPr>
+                <w:rFonts w:hint="eastAsia"/>
+              </w:rPr>
+              <w:t>年共</w:t>
+            </w:r>
+            <w:r>
+              <w:t>127558</w:t>
+            </w:r>
+            <w:r>
+              <w:rPr>
+                <w:rFonts w:hint="eastAsia"/>
+              </w:rPr>
+              <w:t>篇</w:t>
+            </w:r>
+          </w:p>
+        </w:tc>
       </w:tr>
       <w:tr>
         <w:tc>
           <w:tcPr>
-            <w:tcW w:w="1277" w:type="pct"/>
+            <w:tcW w:w="0" w:type="auto"/>
           </w:tcPr>
           <w:p>
             <w:r>
-              <w:lastRenderedPageBreak/>
               <w:t>地方报刊</w:t>
             </w:r>
           </w:p>
         </w:tc>
         <w:tc>
           <w:tcPr>
-            <w:tcW w:w="1421" w:type="pct"/>
+            <w:tcW w:w="0" w:type="auto"/>
           </w:tcPr>
           <w:p>
             <w:r>
@@ -4003,7 +5344,7 @@
         </w:tc>
         <w:tc>
           <w:tcPr>
-            <w:tcW w:w="2301" w:type="pct"/>
+            <w:tcW w:w="0" w:type="auto"/>
           </w:tcPr>
           <w:p>
             <w:r>
@@ -4011,11 +5352,42 @@
             </w:r>
           </w:p>
         </w:tc>
+        <w:tc>
+          <w:tcPr>
+            <w:tcW w:w="0" w:type="auto"/>
+          </w:tcPr>
+          <w:p>
+            <w:r>
+              <w:rPr>
+                <w:rFonts w:hint="eastAsia"/>
+              </w:rPr>
+              <w:t>2007-2015</w:t>
+            </w:r>
+            <w:r>
+              <w:rPr>
+                <w:rFonts w:hint="eastAsia"/>
+              </w:rPr>
+              <w:t>年共</w:t>
+            </w:r>
+            <w:r>
+              <w:rPr>
+                <w:rFonts w:hint="eastAsia"/>
+              </w:rPr>
+              <w:t xml:space="preserve">  </w:t>
+            </w:r>
+            <w:r>
+              <w:rPr>
+                <w:rFonts w:hint="eastAsia"/>
+              </w:rPr>
+              <w:t>篇</w:t>
+            </w:r>
+          </w:p>
+        </w:tc>
       </w:tr>
       <w:tr>
         <w:tc>
           <w:tcPr>
-            <w:tcW w:w="1277" w:type="pct"/>
+            <w:tcW w:w="0" w:type="auto"/>
           </w:tcPr>
           <w:p>
             <w:r>
@@ -4025,7 +5397,7 @@
         </w:tc>
         <w:tc>
           <w:tcPr>
-            <w:tcW w:w="1421" w:type="pct"/>
+            <w:tcW w:w="0" w:type="auto"/>
           </w:tcPr>
           <w:p>
             <w:r>
@@ -4041,7 +5413,7 @@
         </w:tc>
         <w:tc>
           <w:tcPr>
-            <w:tcW w:w="2301" w:type="pct"/>
+            <w:tcW w:w="0" w:type="auto"/>
           </w:tcPr>
           <w:p>
             <w:r>
@@ -4049,11 +5421,45 @@
             </w:r>
           </w:p>
         </w:tc>
+        <w:tc>
+          <w:tcPr>
+            <w:tcW w:w="0" w:type="auto"/>
+          </w:tcPr>
+          <w:p>
+            <w:r>
+              <w:rPr>
+                <w:rFonts w:hint="eastAsia"/>
+              </w:rPr>
+              <w:t>2006-2015</w:t>
+            </w:r>
+            <w:r>
+              <w:rPr>
+                <w:rFonts w:hint="eastAsia"/>
+              </w:rPr>
+              <w:t>年共</w:t>
+            </w:r>
+            <w:r>
+              <w:t>33940</w:t>
+            </w:r>
+            <w:r>
+              <w:rPr>
+                <w:rFonts w:hint="eastAsia"/>
+              </w:rPr>
+              <w:t>篇</w:t>
+            </w:r>
+          </w:p>
+        </w:tc>
       </w:tr>
     </w:tbl>
     <w:p>
       <w:r>
-        <w:t>实践中：</w:t>
+        <w:rPr>
+          <w:rFonts w:hint="eastAsia"/>
+        </w:rPr>
+        <w:t>实际爬取策略如下</w:t>
+      </w:r>
+      <w:r>
+        <w:t>：</w:t>
       </w:r>
     </w:p>
     <w:p>
@@ -4081,7 +5487,31 @@
         <w:rPr>
           <w:rFonts w:hint="eastAsia"/>
         </w:rPr>
-        <w:t>是典型的博客式新闻网站。文章通过时间进行归档。可以通过网站主页</w:t>
+        <w:t>是典型的博客式新闻网站</w:t>
+      </w:r>
+      <w:r>
+        <w:rPr>
+          <w:rFonts w:hint="eastAsia"/>
+        </w:rPr>
+        <w:t>（即</w:t>
+      </w:r>
+      <w:r>
+        <w:rPr>
+          <w:rFonts w:hint="eastAsia"/>
+        </w:rPr>
+        <w:t>文章通过时间进行归档</w:t>
+      </w:r>
+      <w:r>
+        <w:rPr>
+          <w:rFonts w:hint="eastAsia"/>
+        </w:rPr>
+        <w:t>，且新旧文章之间相互链接）</w:t>
+      </w:r>
+      <w:r>
+        <w:rPr>
+          <w:rFonts w:hint="eastAsia"/>
+        </w:rPr>
+        <w:t>。可以通过网站主页</w:t>
       </w:r>
       <w:r>
         <w:rPr>
@@ -4109,78 +5539,159 @@
         <w:rPr>
           <w:rFonts w:hint="eastAsia"/>
         </w:rPr>
-        <w:t>站点，可以通过构造链接地址访问以前的内容（）</w:t>
-      </w:r>
-    </w:p>
-    <w:p>
-      <w:r>
-        <w:rPr>
-          <w:rFonts w:hint="eastAsia"/>
-        </w:rPr>
-        <w:t xml:space="preserve">B2 </w:t>
-      </w:r>
-      <w:r>
-        <w:rPr>
-          <w:rFonts w:hint="eastAsia"/>
-        </w:rPr>
-        <w:t>对文章内容进行分词</w:t>
-      </w:r>
-    </w:p>
-    <w:p>
-      <w:r>
-        <w:t>本文</w:t>
-      </w:r>
-      <w:r>
-        <w:t>通过</w:t>
-      </w:r>
-      <w:r>
-        <w:t>调用</w:t>
-      </w:r>
-      <w:r>
-        <w:rPr>
-          <w:rFonts w:hint="eastAsia"/>
-        </w:rPr>
-        <w:t>中文结巴分词（</w:t>
-      </w:r>
-      <w:hyperlink r:id="rId18" w:history="1">
+        <w:t>站点，可以通过</w:t>
+      </w:r>
+      <w:r>
+        <w:rPr>
+          <w:rFonts w:hint="eastAsia"/>
+        </w:rPr>
+        <w:t>相应的日期</w:t>
+      </w:r>
+      <w:r>
+        <w:rPr>
+          <w:rFonts w:hint="eastAsia"/>
+        </w:rPr>
+        <w:t>构造</w:t>
+      </w:r>
+      <w:r>
+        <w:rPr>
+          <w:rFonts w:hint="eastAsia"/>
+        </w:rPr>
+        <w:t>出对应的</w:t>
+      </w:r>
+      <w:r>
+        <w:rPr>
+          <w:rFonts w:hint="eastAsia"/>
+        </w:rPr>
+        <w:t>链接地址访问</w:t>
+      </w:r>
+      <w:r>
+        <w:rPr>
+          <w:rFonts w:hint="eastAsia"/>
+        </w:rPr>
+        <w:t>到以前所有</w:t>
+      </w:r>
+      <w:r>
+        <w:rPr>
+          <w:rFonts w:hint="eastAsia"/>
+        </w:rPr>
+        <w:t>的内容</w:t>
+      </w:r>
+      <w:r>
+        <w:rPr>
+          <w:rFonts w:hint="eastAsia"/>
+        </w:rPr>
+        <w:t>。</w:t>
+      </w:r>
+    </w:p>
+    <w:p>
+      <w:r>
+        <w:rPr>
+          <w:rFonts w:hint="eastAsia"/>
+        </w:rPr>
+        <w:t>需要注意的是</w:t>
+      </w:r>
+      <w:r>
+        <w:rPr>
+          <w:rFonts w:hint="eastAsia"/>
+        </w:rPr>
+        <w:t>solidot</w:t>
+      </w:r>
+      <w:r>
+        <w:rPr>
+          <w:rFonts w:hint="eastAsia"/>
+        </w:rPr>
+        <w:t>属于摘录类的网站，文章内容较短。</w:t>
+      </w:r>
+    </w:p>
+    <w:p>
+      <w:r>
+        <w:t>爬取下列网站使用到的</w:t>
+      </w:r>
+      <w:r>
+        <w:t>spider</w:t>
+      </w:r>
+      <w:r>
+        <w:t>源码全部在这里列出：</w:t>
+      </w:r>
+    </w:p>
+    <w:p>
+      <w:hyperlink r:id="rId19" w:history="1">
         <w:r>
           <w:rPr>
             <w:rStyle w:val="a6"/>
           </w:rPr>
-          <w:t>https://github.com/fxsjy/jieba</w:t>
+          <w:t>https://github.com/reee/DigWebForChemNoun/tree/master/spider</w:t>
         </w:r>
       </w:hyperlink>
       <w:r>
         <w:t xml:space="preserve"> </w:t>
       </w:r>
-      <w:r>
-        <w:rPr>
-          <w:rFonts w:hint="eastAsia"/>
-        </w:rPr>
-        <w:t>）</w:t>
-      </w:r>
-      <w:r>
-        <w:rPr>
-          <w:rFonts w:hint="eastAsia"/>
-        </w:rPr>
-        <w:t>来达到比较准确的分词</w:t>
-      </w:r>
-      <w:r>
-        <w:rPr>
-          <w:rFonts w:hint="eastAsia"/>
-        </w:rPr>
-        <w:t>的目的。</w:t>
-      </w:r>
-    </w:p>
-    <w:p>
-      <w:r>
-        <w:t>结巴分词是一个成熟的</w:t>
+    </w:p>
+    <w:p>
+      <w:r>
+        <w:rPr>
+          <w:rFonts w:hint="eastAsia"/>
+        </w:rPr>
+        <w:t>对文章内容进行分词</w:t>
+      </w:r>
+    </w:p>
+    <w:p>
+      <w:r>
+        <w:rPr>
+          <w:rFonts w:hint="eastAsia"/>
+        </w:rPr>
+        <w:t>本文采取的方案是直接使用</w:t>
+      </w:r>
+      <w:r>
+        <w:rPr>
+          <w:rFonts w:hint="eastAsia"/>
+        </w:rPr>
+        <w:t>jieba</w:t>
+      </w:r>
+      <w:r>
+        <w:rPr>
+          <w:rFonts w:hint="eastAsia"/>
+        </w:rPr>
+        <w:t>（结巴分词）进行分词，然后通过词库对比的方法提取关键词。这本身属于非常简陋，粗暴的方案。但是暂时是当前自然语言处理不够智能化的前提下的唯一的解决方案。同时，</w:t>
+      </w:r>
+      <w:r>
+        <w:rPr>
+          <w:rFonts w:hint="eastAsia"/>
+        </w:rPr>
+        <w:t>jieba</w:t>
+      </w:r>
+      <w:r>
+        <w:rPr>
+          <w:rFonts w:hint="eastAsia"/>
+        </w:rPr>
+        <w:t>能较好的完成根据词性，词义等将句子分解的任务。</w:t>
+      </w:r>
+    </w:p>
+    <w:p>
+      <w:r>
+        <w:rPr>
+          <w:rFonts w:hint="eastAsia"/>
+        </w:rPr>
+        <w:t>jieba</w:t>
+      </w:r>
+      <w:r>
+        <w:t>是一个成熟的</w:t>
       </w:r>
       <w:r>
         <w:t>python</w:t>
       </w:r>
       <w:r>
-        <w:t>中文分词组件，包含下列算法：</w:t>
+        <w:t>中文分词组件，</w:t>
+      </w:r>
+      <w:r>
+        <w:rPr>
+          <w:rFonts w:hint="eastAsia"/>
+        </w:rPr>
+        <w:t>主要基于</w:t>
+      </w:r>
+      <w:r>
+        <w:t>下列算法：</w:t>
       </w:r>
     </w:p>
     <w:p>
@@ -4287,10 +5798,28 @@
     </w:p>
     <w:p>
       <w:r>
-        <w:t>同时为了提高分词的准确性，</w:t>
-      </w:r>
-      <w:r>
-        <w:t>笔者加载了之前获取的关键词列表作为</w:t>
+        <w:t>J</w:t>
+      </w:r>
+      <w:r>
+        <w:rPr>
+          <w:rFonts w:hint="eastAsia"/>
+        </w:rPr>
+        <w:t>ieba</w:t>
+      </w:r>
+      <w:r>
+        <w:rPr>
+          <w:rFonts w:hint="eastAsia"/>
+        </w:rPr>
+        <w:t>支持通过加载用户自定义的词库来提高分词的准确性，因此</w:t>
+      </w:r>
+      <w:r>
+        <w:rPr>
+          <w:rFonts w:hint="eastAsia"/>
+        </w:rPr>
+        <w:t>本文</w:t>
+      </w:r>
+      <w:r>
+        <w:t>加载了之前获取的关键词列表作为</w:t>
       </w:r>
       <w:r>
         <w:t>jieba</w:t>
@@ -4299,7 +5828,22 @@
         <w:t>的</w:t>
       </w:r>
       <w:r>
-        <w:t>用户自定义词库。</w:t>
+        <w:t>用户自定义词库</w:t>
+      </w:r>
+      <w:r>
+        <w:rPr>
+          <w:rFonts w:hint="eastAsia"/>
+        </w:rPr>
+        <w:t>载入</w:t>
+      </w:r>
+      <w:r>
+        <w:rPr>
+          <w:rFonts w:hint="eastAsia"/>
+        </w:rPr>
+        <w:t>jieba</w:t>
+      </w:r>
+      <w:r>
+        <w:t>。</w:t>
       </w:r>
       <w:r>
         <w:t>在转化关键词</w:t>
@@ -4371,96 +5915,345 @@
         <w:t>jieba</w:t>
       </w:r>
       <w:r>
-        <w:t>兼容的用户自定义词库代码如下</w:t>
-      </w:r>
-      <w:r>
-        <w:t>：</w:t>
-      </w:r>
-    </w:p>
-    <w:p>
-      <w:hyperlink r:id="rId19" w:history="1">
-        <w:r>
-          <w:rPr>
-            <w:rStyle w:val="a6"/>
-          </w:rPr>
-          <w:t>https://github.com/reee/DigWebForChemNoun/blob/master/scripts/convert_keywords_into_dict.py</w:t>
-        </w:r>
-      </w:hyperlink>
-      <w:r>
+        <w:t>兼容的用户自定义词库</w:t>
+      </w:r>
+      <w:r>
+        <w:rPr>
+          <w:rFonts w:hint="eastAsia"/>
+        </w:rPr>
+        <w:t>的核心</w:t>
+      </w:r>
+      <w:r>
+        <w:t>代码</w:t>
+      </w:r>
+      <w:r>
+        <w:rPr>
+          <w:rFonts w:hint="eastAsia"/>
+        </w:rPr>
+        <w:t>如下：</w:t>
+      </w:r>
+    </w:p>
+    <w:p/>
+    <w:p>
+      <w:r>
+        <w:t>def conv_to_user_dict(keyword):</w:t>
+      </w:r>
+    </w:p>
+    <w:p>
+      <w:r>
+        <w:t xml:space="preserve">    word_weight = len(keyword) * 10</w:t>
+      </w:r>
+    </w:p>
+    <w:p>
+      <w:r>
+        <w:lastRenderedPageBreak/>
+        <w:t xml:space="preserve">    user_dict =  keyword + " " + str(word_weight) + " n"</w:t>
+      </w:r>
+    </w:p>
+    <w:p>
+      <w:pPr>
+        <w:ind w:firstLine="420"/>
+      </w:pPr>
+      <w:r>
+        <w:t>return user_dict</w:t>
+      </w:r>
+    </w:p>
+    <w:p>
+      <w:pPr>
+        <w:ind w:firstLine="420"/>
+      </w:pPr>
+    </w:p>
+    <w:p>
+      <w:r>
+        <w:rPr>
+          <w:rFonts w:hint="eastAsia"/>
+        </w:rPr>
+        <w:t>另外，为了防止某些词语被错误的划分，本文还建立了一个不属于化学名词的名词列表，加载到用户自定义词库，来确保某些词语正确成词，减少对正常词语的影响，该列表包括以下内容：</w:t>
+      </w:r>
+    </w:p>
+    <w:p>
+      <w:pPr>
+        <w:pStyle w:val="af0"/>
+      </w:pPr>
+      <w:r>
+        <w:rPr>
+          <w:rFonts w:hint="eastAsia"/>
+        </w:rPr>
+        <w:t>价值含量</w:t>
+      </w:r>
+      <w:r>
+        <w:rPr>
+          <w:rFonts w:hint="eastAsia"/>
+        </w:rPr>
         <w:t xml:space="preserve"> </w:t>
       </w:r>
-    </w:p>
-    <w:p>
-      <w:r>
-        <w:t xml:space="preserve">3. </w:t>
-      </w:r>
-      <w:r>
-        <w:t>从文章中提取关键词。</w:t>
-      </w:r>
-    </w:p>
-    <w:p>
-      <w:r>
-        <w:t>当前的算法基于以下猜想，即：所有含有特定汉字</w:t>
-      </w:r>
-      <w:r>
-        <w:t>/</w:t>
-      </w:r>
-      <w:r>
-        <w:t>汉字组合的名词都应该是化学名词</w:t>
-      </w:r>
-      <w:r>
-        <w:t>（例如，所有含有钠的，我们认为都应该是属于化学名词），同时定义了一个黑名单列表，剔除某些不合理的词语（例如，我们认为含有</w:t>
-      </w:r>
-      <w:r>
-        <w:t>“</w:t>
-      </w:r>
-      <w:r>
-        <w:t>水</w:t>
-      </w:r>
-      <w:r>
-        <w:t>”</w:t>
-      </w:r>
-      <w:r>
-        <w:t>的名词应该大多数都是化学名词，但是水平，水准等显然不属于化学名词，应该剔除）</w:t>
-      </w:r>
-      <w:r>
-        <w:t>和某些</w:t>
-      </w:r>
-      <w:r>
-        <w:t>jieba</w:t>
-      </w:r>
-      <w:r>
-        <w:t>本身因为词库</w:t>
-      </w:r>
-      <w:r>
-        <w:t>/</w:t>
-      </w:r>
-      <w:r>
-        <w:t>算法局限进行的错误分词（例如：</w:t>
-      </w:r>
-      <w:r>
-        <w:rPr>
-          <w:rFonts w:hint="eastAsia"/>
-        </w:rPr>
-        <w:t>含淀粉</w:t>
-      </w:r>
-      <w:r>
-        <w:rPr>
-          <w:rFonts w:hint="eastAsia"/>
-        </w:rPr>
-        <w:t xml:space="preserve"> </w:t>
-      </w:r>
-      <w:r>
-        <w:rPr>
-          <w:rFonts w:hint="eastAsia"/>
-        </w:rPr>
-        <w:t>含盐等</w:t>
-      </w:r>
-      <w:r>
-        <w:t>）</w:t>
-      </w:r>
-      <w:r>
-        <w:t>。</w:t>
+      <w:bookmarkStart w:id="0" w:name="_GoBack"/>
+      <w:bookmarkEnd w:id="0"/>
+      <w:r>
+        <w:rPr>
+          <w:rFonts w:hint="eastAsia"/>
+        </w:rPr>
+        <w:t>低保金</w:t>
+      </w:r>
+    </w:p>
+    <w:p>
+      <w:pPr>
+        <w:pStyle w:val="af0"/>
+      </w:pPr>
+      <w:r>
+        <w:rPr>
+          <w:rFonts w:hint="eastAsia"/>
+        </w:rPr>
+        <w:t>信息化含量</w:t>
+      </w:r>
+    </w:p>
+    <w:p>
+      <w:pPr>
+        <w:pStyle w:val="af0"/>
+      </w:pPr>
+      <w:r>
+        <w:rPr>
+          <w:rFonts w:hint="eastAsia"/>
+        </w:rPr>
+        <w:t>信息含量</w:t>
+      </w:r>
+    </w:p>
+    <w:p>
+      <w:pPr>
+        <w:pStyle w:val="af0"/>
+      </w:pPr>
+      <w:r>
+        <w:rPr>
+          <w:rFonts w:hint="eastAsia"/>
+        </w:rPr>
+        <w:t>养老金</w:t>
+      </w:r>
+    </w:p>
+    <w:p>
+      <w:pPr>
+        <w:pStyle w:val="af0"/>
+      </w:pPr>
+      <w:r>
+        <w:rPr>
+          <w:rFonts w:hint="eastAsia"/>
+        </w:rPr>
+        <w:t>发展能量</w:t>
+      </w:r>
+    </w:p>
+    <w:p>
+      <w:pPr>
+        <w:pStyle w:val="af0"/>
+      </w:pPr>
+      <w:r>
+        <w:rPr>
+          <w:rFonts w:hint="eastAsia"/>
+        </w:rPr>
+        <w:t>基金</w:t>
+      </w:r>
+    </w:p>
+    <w:p>
+      <w:pPr>
+        <w:pStyle w:val="af0"/>
+      </w:pPr>
+      <w:r>
+        <w:rPr>
+          <w:rFonts w:hint="eastAsia"/>
+        </w:rPr>
+        <w:t>失业金</w:t>
+      </w:r>
+    </w:p>
+    <w:p>
+      <w:pPr>
+        <w:pStyle w:val="af0"/>
+      </w:pPr>
+      <w:r>
+        <w:rPr>
+          <w:rFonts w:hint="eastAsia"/>
+        </w:rPr>
+        <w:t>思想含量</w:t>
+      </w:r>
+    </w:p>
+    <w:p>
+      <w:pPr>
+        <w:pStyle w:val="af0"/>
+      </w:pPr>
+      <w:r>
+        <w:rPr>
+          <w:rFonts w:hint="eastAsia"/>
+        </w:rPr>
+        <w:t>技术含量</w:t>
+      </w:r>
+    </w:p>
+    <w:p>
+      <w:pPr>
+        <w:pStyle w:val="af0"/>
+      </w:pPr>
+      <w:r>
+        <w:rPr>
+          <w:rFonts w:hint="eastAsia"/>
+        </w:rPr>
+        <w:t>正能量</w:t>
+      </w:r>
+    </w:p>
+    <w:p>
+      <w:pPr>
+        <w:pStyle w:val="af0"/>
+      </w:pPr>
+      <w:r>
+        <w:rPr>
+          <w:rFonts w:hint="eastAsia"/>
+        </w:rPr>
+        <w:t>理性含量</w:t>
+      </w:r>
+    </w:p>
+    <w:p>
+      <w:pPr>
+        <w:pStyle w:val="af0"/>
+      </w:pPr>
+      <w:r>
+        <w:rPr>
+          <w:rFonts w:hint="eastAsia"/>
+        </w:rPr>
+        <w:t>电子书</w:t>
+      </w:r>
+    </w:p>
+    <w:p>
+      <w:pPr>
+        <w:pStyle w:val="af0"/>
+      </w:pPr>
+      <w:r>
+        <w:rPr>
+          <w:rFonts w:hint="eastAsia"/>
+        </w:rPr>
+        <w:t>电子产业</w:t>
+      </w:r>
+    </w:p>
+    <w:p>
+      <w:pPr>
+        <w:pStyle w:val="af0"/>
+      </w:pPr>
+      <w:r>
+        <w:rPr>
+          <w:rFonts w:hint="eastAsia"/>
+        </w:rPr>
+        <w:t>电子信息产业</w:t>
+      </w:r>
+    </w:p>
+    <w:p>
+      <w:pPr>
+        <w:pStyle w:val="af0"/>
+      </w:pPr>
+      <w:r>
+        <w:rPr>
+          <w:rFonts w:hint="eastAsia"/>
+        </w:rPr>
+        <w:t>电子学习平台</w:t>
+      </w:r>
+    </w:p>
+    <w:p>
+      <w:pPr>
+        <w:pStyle w:val="af0"/>
+      </w:pPr>
+      <w:r>
+        <w:rPr>
+          <w:rFonts w:hint="eastAsia"/>
+        </w:rPr>
+        <w:t>电子工程</w:t>
+      </w:r>
+    </w:p>
+    <w:p>
+      <w:pPr>
+        <w:pStyle w:val="af0"/>
+      </w:pPr>
+      <w:r>
+        <w:rPr>
+          <w:rFonts w:hint="eastAsia"/>
+        </w:rPr>
+        <w:t>电子文档</w:t>
+      </w:r>
+    </w:p>
+    <w:p>
+      <w:pPr>
+        <w:pStyle w:val="af0"/>
+      </w:pPr>
+      <w:r>
+        <w:rPr>
+          <w:rFonts w:hint="eastAsia"/>
+        </w:rPr>
+        <w:t>电子模拟</w:t>
+      </w:r>
+    </w:p>
+    <w:p>
+      <w:pPr>
+        <w:pStyle w:val="af0"/>
+      </w:pPr>
+      <w:r>
+        <w:rPr>
+          <w:rFonts w:hint="eastAsia"/>
+        </w:rPr>
+        <w:t>电子相框</w:t>
+      </w:r>
+    </w:p>
+    <w:p>
+      <w:pPr>
+        <w:pStyle w:val="af0"/>
+      </w:pPr>
+      <w:r>
+        <w:rPr>
+          <w:rFonts w:hint="eastAsia"/>
+        </w:rPr>
+        <w:t>电子胃肠镜</w:t>
+      </w:r>
+    </w:p>
+    <w:p>
+      <w:pPr>
+        <w:pStyle w:val="af0"/>
+      </w:pPr>
+      <w:r>
+        <w:rPr>
+          <w:rFonts w:hint="eastAsia"/>
+        </w:rPr>
+        <w:t>电子邮件</w:t>
+      </w:r>
+    </w:p>
+    <w:p>
+      <w:pPr>
+        <w:pStyle w:val="af0"/>
+      </w:pPr>
+      <w:r>
+        <w:rPr>
+          <w:rFonts w:hint="eastAsia"/>
+        </w:rPr>
+        <w:t>电子邮箱</w:t>
+      </w:r>
+    </w:p>
+    <w:p>
+      <w:pPr>
+        <w:pStyle w:val="af0"/>
+      </w:pPr>
+      <w:r>
+        <w:rPr>
+          <w:rFonts w:hint="eastAsia"/>
+        </w:rPr>
+        <w:t>电子配套产业</w:t>
+      </w:r>
+    </w:p>
+    <w:p>
+      <w:pPr>
+        <w:pStyle w:val="af0"/>
+      </w:pPr>
+      <w:r>
+        <w:rPr>
+          <w:rFonts w:hint="eastAsia"/>
+        </w:rPr>
+        <w:lastRenderedPageBreak/>
+        <w:t>退还金</w:t>
+      </w:r>
+    </w:p>
+    <w:p/>
+    <w:p>
+      <w:r>
+        <w:t>从文章中提取关键词</w:t>
       </w:r>
     </w:p>
     <w:p>
@@ -4487,43 +6280,34 @@
         <w:rPr>
           <w:rFonts w:hint="eastAsia"/>
         </w:rPr>
-        <w:t>首先对文章进行分段</w:t>
-      </w:r>
-      <w:r>
-        <w:rPr>
-          <w:rFonts w:hint="eastAsia"/>
-        </w:rPr>
-        <w:t>/</w:t>
-      </w:r>
-      <w:r>
-        <w:rPr>
-          <w:rFonts w:hint="eastAsia"/>
-        </w:rPr>
-        <w:t>分句</w:t>
-      </w:r>
-      <w:r>
-        <w:rPr>
-          <w:rFonts w:hint="eastAsia"/>
-        </w:rPr>
-        <w:t>。为了进一步保证提取结果，采取了</w:t>
-      </w:r>
-      <w:r>
-        <w:rPr>
-          <w:rFonts w:hint="eastAsia"/>
-        </w:rPr>
-        <w:t>开源的</w:t>
+        <w:t>预先调用</w:t>
       </w:r>
       <w:r>
         <w:t>AdvancedLangConv</w:t>
       </w:r>
       <w:r>
-        <w:t>（</w:t>
-      </w:r>
-      <w:r>
-        <w:t>https://pypi.python.org/pypi/AdvancedLangConv/0.01</w:t>
-      </w:r>
-      <w:r>
-        <w:t>）将繁体中文转化为简体中文。</w:t>
+        <w:t>将繁体中文</w:t>
+      </w:r>
+      <w:r>
+        <w:t>转化为简体中文</w:t>
+      </w:r>
+      <w:r>
+        <w:rPr>
+          <w:rFonts w:hint="eastAsia"/>
+        </w:rPr>
+        <w:t>来确保关键词提取的准确性</w:t>
+      </w:r>
+      <w:r>
+        <w:rPr>
+          <w:rFonts w:hint="eastAsia"/>
+        </w:rPr>
+        <w:t>和完整性</w:t>
+      </w:r>
+      <w:r>
+        <w:rPr>
+          <w:rFonts w:hint="eastAsia"/>
+        </w:rPr>
+        <w:t>。</w:t>
       </w:r>
     </w:p>
     <w:p>
@@ -4576,10 +6360,13 @@
         <w:ind w:firstLineChars="0"/>
       </w:pPr>
       <w:r>
-        <w:t>提取词语列表中的名字，若含有定义的关键词</w:t>
-      </w:r>
-      <w:r>
-        <w:t>并且没有在黑名单列表中被列出来我们则认为属于合格的化学名词，写入文件。</w:t>
+        <w:rPr>
+          <w:rFonts w:hint="eastAsia"/>
+        </w:rPr>
+        <w:t>将得到的文章对应的词语列表与既有的化学名词列表进行对比，若文章对应的词语列表在既有的化学名词列表中出现，则被认为是化学名词，</w:t>
+      </w:r>
+      <w:r>
+        <w:t>写入文件。</w:t>
       </w:r>
       <w:r>
         <w:t>在写入文件的时候，为了方便后续作图分析，默认输出的文件为兼容与</w:t>
@@ -4602,68 +6389,11 @@
     </w:p>
     <w:p>
       <w:r>
-        <w:t>其中，整理的关键词被转化为</w:t>
-      </w:r>
-      <w:r>
-        <w:t>jieba</w:t>
-      </w:r>
-      <w:r>
-        <w:t>自定义词库，可以通过下列地址查看：</w:t>
+        <w:t>关键词提取源码可以通过下列地址查看：</w:t>
       </w:r>
     </w:p>
     <w:p>
       <w:hyperlink r:id="rId20" w:history="1">
-        <w:r>
-          <w:rPr>
-            <w:rStyle w:val="a6"/>
-          </w:rPr>
-          <w:t>https://github.com/reee/DigWebForChemNoun/blob/master/keywords/user_dict.txt</w:t>
-        </w:r>
-      </w:hyperlink>
-    </w:p>
-    <w:p>
-      <w:r>
-        <w:t>整理的关键汉字</w:t>
-      </w:r>
-      <w:r>
-        <w:t>/</w:t>
-      </w:r>
-      <w:r>
-        <w:t>汉字组合可以通过下列地址查看：</w:t>
-      </w:r>
-    </w:p>
-    <w:p>
-      <w:hyperlink r:id="rId21" w:history="1">
-        <w:r>
-          <w:rPr>
-            <w:rStyle w:val="a6"/>
-          </w:rPr>
-          <w:t>https://github.com/reee/DigWebForChemNoun/blob/master/keywords/key.txt</w:t>
-        </w:r>
-      </w:hyperlink>
-    </w:p>
-    <w:p>
-      <w:r>
-        <w:t>整理的黑名单可以通过下列地址查看：</w:t>
-      </w:r>
-    </w:p>
-    <w:p>
-      <w:hyperlink r:id="rId22" w:history="1">
-        <w:r>
-          <w:rPr>
-            <w:rStyle w:val="a6"/>
-          </w:rPr>
-          <w:t>https://github.com/reee/DigWebForChemNoun/blob/master/keywords/blacklist.txt</w:t>
-        </w:r>
-      </w:hyperlink>
-    </w:p>
-    <w:p>
-      <w:r>
-        <w:t>关键词提取源码可以通过下列地址查看：</w:t>
-      </w:r>
-    </w:p>
-    <w:p>
-      <w:hyperlink r:id="rId23" w:history="1">
         <w:r>
           <w:rPr>
             <w:rStyle w:val="a6"/>
@@ -4677,10 +6407,136 @@
     </w:p>
     <w:p>
       <w:r>
-        <w:t>该脚本主要实现了如下</w:t>
-      </w:r>
-      <w:r>
-        <w:t>功能：</w:t>
+        <w:t>经过人工检测若干文章后发现分词效果和最终词库内含关键词均比较符合预期。</w:t>
+      </w:r>
+    </w:p>
+    <w:p>
+      <w:r>
+        <w:t xml:space="preserve">4. </w:t>
+      </w:r>
+      <w:r>
+        <w:t>关键词呈现。</w:t>
+      </w:r>
+    </w:p>
+    <w:p>
+      <w:r>
+        <w:t>本文使用</w:t>
+      </w:r>
+      <w:r>
+        <w:t>gephi</w:t>
+      </w:r>
+      <w:r>
+        <w:t>（</w:t>
+      </w:r>
+      <w:r>
+        <w:t>https://gephi.github.io/</w:t>
+      </w:r>
+      <w:r>
+        <w:t>）</w:t>
+      </w:r>
+      <w:r>
+        <w:t>进行关键词呈现。</w:t>
+      </w:r>
+    </w:p>
+    <w:p>
+      <w:r>
+        <w:rPr>
+          <w:rFonts w:hint="eastAsia"/>
+        </w:rPr>
+        <w:t xml:space="preserve">Gephi </w:t>
+      </w:r>
+      <w:r>
+        <w:rPr>
+          <w:rFonts w:hint="eastAsia"/>
+        </w:rPr>
+        <w:t>是一款开源免费跨平台基于</w:t>
+      </w:r>
+      <w:r>
+        <w:rPr>
+          <w:rFonts w:hint="eastAsia"/>
+        </w:rPr>
+        <w:t xml:space="preserve"> JVM </w:t>
+      </w:r>
+      <w:r>
+        <w:rPr>
+          <w:rFonts w:hint="eastAsia"/>
+        </w:rPr>
+        <w:t>的复杂网络分析软件</w:t>
+      </w:r>
+      <w:r>
+        <w:rPr>
+          <w:rFonts w:hint="eastAsia"/>
+        </w:rPr>
+        <w:t xml:space="preserve">, </w:t>
+      </w:r>
+      <w:r>
+        <w:rPr>
+          <w:rFonts w:hint="eastAsia"/>
+        </w:rPr>
+        <w:t>其主要用于各种网络和复</w:t>
+      </w:r>
+    </w:p>
+    <w:p>
+      <w:r>
+        <w:rPr>
+          <w:rFonts w:hint="eastAsia"/>
+        </w:rPr>
+        <w:t>杂系统。</w:t>
+      </w:r>
+      <w:r>
+        <w:t>本文通过将提取的关键词列表整理为</w:t>
+      </w:r>
+      <w:r>
+        <w:t>Graphviz</w:t>
+      </w:r>
+      <w:r>
+        <w:t>的</w:t>
+      </w:r>
+      <w:r>
+        <w:t>dot</w:t>
+      </w:r>
+      <w:r>
+        <w:t>文件格式导入</w:t>
+      </w:r>
+      <w:r>
+        <w:t>gephi</w:t>
+      </w:r>
+      <w:r>
+        <w:t>进行绘图。</w:t>
+      </w:r>
+    </w:p>
+    <w:p>
+      <w:r>
+        <w:rPr>
+          <w:rFonts w:hint="eastAsia"/>
+        </w:rPr>
+        <w:t>需要注意的是，因为提取出的关键词多而且杂，在最终呈现的时候，为了保证呈现效果，使用</w:t>
+      </w:r>
+      <w:r>
+        <w:rPr>
+          <w:rFonts w:hint="eastAsia"/>
+        </w:rPr>
+        <w:t>gephi</w:t>
+      </w:r>
+      <w:r>
+        <w:rPr>
+          <w:rFonts w:hint="eastAsia"/>
+        </w:rPr>
+        <w:t>滤掉了出小频率较低的</w:t>
+      </w:r>
+      <w:r>
+        <w:rPr>
+          <w:rFonts w:hint="eastAsia"/>
+        </w:rPr>
+        <w:t>化学名词。</w:t>
+      </w:r>
+    </w:p>
+    <w:p>
+      <w:r>
+        <w:rPr>
+          <w:rFonts w:hint="eastAsia"/>
+        </w:rPr>
+        <w:t>局限</w:t>
       </w:r>
     </w:p>
     <w:p>
@@ -4688,108 +6544,391 @@
         <w:pStyle w:val="a3"/>
         <w:numPr>
           <w:ilvl w:val="0"/>
-          <w:numId w:val="4"/>
+          <w:numId w:val="32"/>
         </w:numPr>
         <w:ind w:firstLineChars="0"/>
       </w:pPr>
       <w:r>
-        <w:t>返回每个年份文章中出现的化学关键词，并且将化学关键词组织为兼容于</w:t>
-      </w:r>
-      <w:r>
-        <w:t>Graphviz</w:t>
-      </w:r>
-      <w:r>
-        <w:t>的</w:t>
-      </w:r>
-      <w:r>
-        <w:t>dot</w:t>
-      </w:r>
-      <w:r>
-        <w:t>文件格式。供作图呈现使用。</w:t>
-      </w:r>
-    </w:p>
-    <w:p>
-      <w:r>
-        <w:t>经过人工检测若干文章后发现分词效果和最终词库内含关键词均比较符合预期。</w:t>
-      </w:r>
-    </w:p>
-    <w:p>
-      <w:r>
-        <w:t xml:space="preserve">4. </w:t>
-      </w:r>
-      <w:r>
-        <w:t>关键词呈现。</w:t>
-      </w:r>
-    </w:p>
-    <w:p>
-      <w:r>
-        <w:t>本文使用</w:t>
-      </w:r>
-      <w:r>
+        <w:rPr>
+          <w:rFonts w:hint="eastAsia"/>
+        </w:rPr>
+        <w:t>受限于当前自然语言处理水平，</w:t>
+      </w:r>
+      <w:r>
+        <w:rPr>
+          <w:rFonts w:hint="eastAsia"/>
+        </w:rPr>
+        <w:t>在对关键词进行提取时，主要受</w:t>
+      </w:r>
+      <w:r>
+        <w:rPr>
+          <w:rFonts w:hint="eastAsia"/>
+        </w:rPr>
+        <w:t>jieba</w:t>
+      </w:r>
+      <w:r>
+        <w:rPr>
+          <w:rFonts w:hint="eastAsia"/>
+        </w:rPr>
+        <w:t>分词的</w:t>
+      </w:r>
+      <w:r>
+        <w:rPr>
+          <w:rFonts w:hint="eastAsia"/>
+        </w:rPr>
+        <w:t>准确性</w:t>
+      </w:r>
+      <w:r>
+        <w:rPr>
+          <w:rFonts w:hint="eastAsia"/>
+        </w:rPr>
+        <w:t>限制。</w:t>
+      </w:r>
+      <w:r>
+        <w:rPr>
+          <w:rFonts w:hint="eastAsia"/>
+        </w:rPr>
+        <w:t>虽然目前</w:t>
+      </w:r>
+      <w:r>
+        <w:rPr>
+          <w:rFonts w:hint="eastAsia"/>
+        </w:rPr>
+        <w:t>jieba</w:t>
+      </w:r>
+      <w:r>
+        <w:rPr>
+          <w:rFonts w:hint="eastAsia"/>
+        </w:rPr>
+        <w:t>被公认为最好的中文分词组件之一，但是仍然会出现一些误划分。导致某些关键词漏提取或者错误提取。</w:t>
+      </w:r>
+    </w:p>
+    <w:p>
+      <w:pPr>
+        <w:pStyle w:val="a3"/>
+        <w:numPr>
+          <w:ilvl w:val="0"/>
+          <w:numId w:val="32"/>
+        </w:numPr>
+        <w:ind w:firstLineChars="0"/>
+      </w:pPr>
+      <w:r>
+        <w:rPr>
+          <w:rFonts w:hint="eastAsia"/>
+        </w:rPr>
+        <w:t>受限于目前自然语言处理水平。暂时无法简单的区分某些词语具体语境。例如结构、命名、变性等。无法确定是否以化学</w:t>
+      </w:r>
+      <w:r>
+        <w:rPr>
+          <w:rFonts w:hint="eastAsia"/>
+        </w:rPr>
+        <w:t>名词</w:t>
+      </w:r>
+      <w:r>
+        <w:rPr>
+          <w:rFonts w:hint="eastAsia"/>
+        </w:rPr>
+        <w:t>形式出现</w:t>
+      </w:r>
+      <w:r>
+        <w:rPr>
+          <w:rFonts w:hint="eastAsia"/>
+        </w:rPr>
+        <w:t>，且作为非化学名词出现可能较多</w:t>
+      </w:r>
+      <w:r>
+        <w:rPr>
+          <w:rFonts w:hint="eastAsia"/>
+        </w:rPr>
+        <w:t>。故在操作时</w:t>
+      </w:r>
+      <w:r>
+        <w:rPr>
+          <w:rFonts w:hint="eastAsia"/>
+        </w:rPr>
+        <w:t>只能</w:t>
+      </w:r>
+      <w:r>
+        <w:rPr>
+          <w:rFonts w:hint="eastAsia"/>
+        </w:rPr>
+        <w:t>将这类词语全部排除。</w:t>
+      </w:r>
+      <w:r>
+        <w:rPr>
+          <w:rFonts w:hint="eastAsia"/>
+        </w:rPr>
+        <w:t>而比如水分</w:t>
+      </w:r>
+      <w:r>
+        <w:rPr>
+          <w:rFonts w:hint="eastAsia"/>
+        </w:rPr>
+        <w:t>、分子等</w:t>
+      </w:r>
+      <w:r>
+        <w:rPr>
+          <w:rFonts w:hint="eastAsia"/>
+        </w:rPr>
+        <w:t>，同样无法确定是否以化学</w:t>
+      </w:r>
+      <w:r>
+        <w:rPr>
+          <w:rFonts w:hint="eastAsia"/>
+        </w:rPr>
+        <w:t>名词</w:t>
+      </w:r>
+      <w:r>
+        <w:rPr>
+          <w:rFonts w:hint="eastAsia"/>
+        </w:rPr>
+        <w:t>形式出现，但作为化学名词出现应较多，故予以保留。</w:t>
+      </w:r>
+    </w:p>
+    <w:p>
+      <w:pPr>
+        <w:pStyle w:val="a3"/>
+        <w:numPr>
+          <w:ilvl w:val="0"/>
+          <w:numId w:val="32"/>
+        </w:numPr>
+        <w:ind w:firstLineChars="0"/>
+      </w:pPr>
+      <w:r>
+        <w:rPr>
+          <w:rFonts w:hint="eastAsia"/>
+        </w:rPr>
+        <w:t>受限于时间关系，</w:t>
+      </w:r>
+      <w:r>
+        <w:rPr>
+          <w:rFonts w:hint="eastAsia"/>
+        </w:rPr>
+        <w:t>化学名词词库完整性，准确性还有待进一步提高。</w:t>
+      </w:r>
+    </w:p>
+    <w:p>
+      <w:pPr>
+        <w:pStyle w:val="a3"/>
+        <w:numPr>
+          <w:ilvl w:val="0"/>
+          <w:numId w:val="32"/>
+        </w:numPr>
+        <w:ind w:firstLineChars="0"/>
+      </w:pPr>
+      <w:r>
+        <w:rPr>
+          <w:rFonts w:hint="eastAsia"/>
+        </w:rPr>
+        <w:t>虽然提取出的关键词可以较多，但是</w:t>
+      </w:r>
+      <w:r>
+        <w:rPr>
+          <w:rFonts w:hint="eastAsia"/>
+        </w:rPr>
+        <w:t>受限于人类语言本身特点，导致</w:t>
+      </w:r>
+      <w:r>
+        <w:rPr>
+          <w:rFonts w:hint="eastAsia"/>
+        </w:rPr>
+        <w:t>较为复杂关键词可能出现频率会较低，在作图时为了图示简洁，较为复杂关键词将无法得到呈现。</w:t>
+      </w:r>
+      <w:r>
+        <w:rPr>
+          <w:rFonts w:hint="eastAsia"/>
+        </w:rPr>
+        <w:t>例如</w:t>
+      </w:r>
+      <w:r>
+        <w:rPr>
+          <w:rFonts w:hint="eastAsia"/>
+        </w:rPr>
+        <w:t>今年诺贝尔化学奖得主</w:t>
+      </w:r>
+      <w:r>
+        <w:rPr>
+          <w:rFonts w:hint="eastAsia"/>
+        </w:rPr>
+        <w:t>托马斯·林达尔</w:t>
+      </w:r>
+      <w:r>
+        <w:rPr>
+          <w:rFonts w:hint="eastAsia"/>
+        </w:rPr>
+        <w:t>的研究中，出现的“</w:t>
+      </w:r>
+      <w:r>
+        <w:rPr>
+          <w:rFonts w:hint="eastAsia"/>
+        </w:rPr>
+        <w:t>水解脱嘌呤、胞嘧啶残基脱氨基、鸟嘌呤和嘧啶残基的氧化以及腺嘌呤残基甲基化生成</w:t>
+      </w:r>
+      <w:r>
+        <w:rPr>
+          <w:rFonts w:hint="eastAsia"/>
+        </w:rPr>
+        <w:t>3-</w:t>
+      </w:r>
+      <w:r>
+        <w:rPr>
+          <w:rFonts w:hint="eastAsia"/>
+        </w:rPr>
+        <w:t>甲基腺嘌呤</w:t>
+      </w:r>
+      <w:r>
+        <w:rPr>
+          <w:rFonts w:hint="eastAsia"/>
+        </w:rPr>
+        <w:t>”</w:t>
+      </w:r>
+      <w:r>
+        <w:rPr>
+          <w:rFonts w:hint="eastAsia"/>
+        </w:rPr>
+        <w:t>这些名词。因为出现频度可能较低</w:t>
+      </w:r>
+      <w:r>
+        <w:rPr>
+          <w:rFonts w:hint="eastAsia"/>
+        </w:rPr>
+        <w:t>，在作图时将会被直接忽略。</w:t>
+      </w:r>
+    </w:p>
+    <w:p>
+      <w:pPr>
+        <w:pStyle w:val="a3"/>
+        <w:numPr>
+          <w:ilvl w:val="0"/>
+          <w:numId w:val="32"/>
+        </w:numPr>
+        <w:ind w:firstLineChars="0"/>
+      </w:pPr>
+      <w:r>
+        <w:rPr>
+          <w:rFonts w:hint="eastAsia"/>
+        </w:rPr>
+        <w:t>某些翻译上或者语言表述上的分歧，可能导致某些关键词权重降低而不能被呈现，例如</w:t>
+      </w:r>
+      <w:r>
+        <w:rPr>
+          <w:rFonts w:hint="eastAsia"/>
+        </w:rPr>
+        <w:t>勒沙特列原理</w:t>
+      </w:r>
+      <w:r>
+        <w:rPr>
+          <w:rFonts w:hint="eastAsia"/>
+        </w:rPr>
+        <w:t>、</w:t>
+      </w:r>
+      <w:r>
+        <w:rPr>
+          <w:rFonts w:hint="eastAsia"/>
+        </w:rPr>
+        <w:t>勒夏特列</w:t>
+      </w:r>
+      <w:r>
+        <w:rPr>
+          <w:rFonts w:hint="eastAsia"/>
+        </w:rPr>
+        <w:t>原理、平衡移动原理</w:t>
+      </w:r>
+      <w:r>
+        <w:rPr>
+          <w:rFonts w:hint="eastAsia"/>
+        </w:rPr>
+        <w:t>表述的</w:t>
+      </w:r>
+      <w:r>
+        <w:rPr>
+          <w:rFonts w:hint="eastAsia"/>
+        </w:rPr>
+        <w:t>条件改变对平衡移动的影响，但是受限于当前的自然语言处理水平和笔者自身水平，时间限制，暂时无法将</w:t>
+      </w:r>
+      <w:r>
+        <w:rPr>
+          <w:rFonts w:hint="eastAsia"/>
+        </w:rPr>
+        <w:t>三整合</w:t>
+      </w:r>
+      <w:r>
+        <w:rPr>
+          <w:rFonts w:hint="eastAsia"/>
+        </w:rPr>
+        <w:t>计算。</w:t>
+      </w:r>
+    </w:p>
+    <w:p>
+      <w:r>
+        <w:rPr>
+          <w:rFonts w:hint="eastAsia"/>
+        </w:rPr>
+        <w:t>致谢</w:t>
+      </w:r>
+    </w:p>
+    <w:p>
+      <w:r>
+        <w:rPr>
+          <w:rFonts w:hint="eastAsia"/>
+        </w:rPr>
+        <w:t>感谢</w:t>
+      </w:r>
+      <w:r>
+        <w:rPr>
+          <w:rFonts w:hint="eastAsia"/>
+        </w:rPr>
+        <w:t>GNU</w:t>
+      </w:r>
+      <w:r>
+        <w:rPr>
+          <w:rFonts w:hint="eastAsia"/>
+        </w:rPr>
+        <w:t>，</w:t>
+      </w:r>
+      <w:r>
+        <w:rPr>
+          <w:rFonts w:hint="eastAsia"/>
+        </w:rPr>
         <w:t>gephi</w:t>
       </w:r>
       <w:r>
-        <w:t>（</w:t>
-      </w:r>
-      <w:r>
-        <w:t>https://gephi.github.io/</w:t>
-      </w:r>
-      <w:r>
-        <w:t>）</w:t>
-      </w:r>
-      <w:r>
-        <w:t>进行关键词呈现。</w:t>
-      </w:r>
-    </w:p>
-    <w:p>
-      <w:r>
-        <w:rPr>
-          <w:rFonts w:hint="eastAsia"/>
-        </w:rPr>
-        <w:t xml:space="preserve">Gephi </w:t>
-      </w:r>
-      <w:r>
-        <w:rPr>
-          <w:rFonts w:hint="eastAsia"/>
-        </w:rPr>
-        <w:t>是一款开源免费跨平台基于</w:t>
-      </w:r>
-      <w:r>
-        <w:rPr>
-          <w:rFonts w:hint="eastAsia"/>
-        </w:rPr>
-        <w:t xml:space="preserve"> JVM </w:t>
-      </w:r>
-      <w:r>
-        <w:rPr>
-          <w:rFonts w:hint="eastAsia"/>
-        </w:rPr>
-        <w:t>的复杂网络分析软件</w:t>
-      </w:r>
-      <w:r>
-        <w:rPr>
-          <w:rFonts w:hint="eastAsia"/>
-        </w:rPr>
-        <w:t xml:space="preserve">, </w:t>
-      </w:r>
-      <w:r>
-        <w:rPr>
-          <w:rFonts w:hint="eastAsia"/>
-        </w:rPr>
-        <w:t>其主要用于各种网络和复</w:t>
-      </w:r>
-    </w:p>
-    <w:p>
-      <w:r>
-        <w:rPr>
-          <w:rFonts w:hint="eastAsia"/>
-        </w:rPr>
-        <w:t>杂系统。</w:t>
-      </w:r>
-    </w:p>
-    <w:p>
-      <w:r>
-        <w:t>这里需要感谢</w:t>
+        <w:rPr>
+          <w:rFonts w:hint="eastAsia"/>
+        </w:rPr>
+        <w:t>，</w:t>
+      </w:r>
+      <w:r>
+        <w:rPr>
+          <w:rFonts w:hint="eastAsia"/>
+        </w:rPr>
+        <w:t>python</w:t>
+      </w:r>
+      <w:r>
+        <w:rPr>
+          <w:rFonts w:hint="eastAsia"/>
+        </w:rPr>
+        <w:t>，</w:t>
+      </w:r>
+      <w:r>
+        <w:rPr>
+          <w:rFonts w:hint="eastAsia"/>
+        </w:rPr>
+        <w:t>scrapy</w:t>
+      </w:r>
+      <w:r>
+        <w:rPr>
+          <w:rFonts w:hint="eastAsia"/>
+        </w:rPr>
+        <w:t>等开源项目维护人员的辛勤工作。</w:t>
+      </w:r>
+    </w:p>
+    <w:p>
+      <w:r>
+        <w:rPr>
+          <w:rFonts w:hint="eastAsia"/>
+        </w:rPr>
+        <w:t>感谢</w:t>
       </w:r>
       <w:r>
         <w:t>Liu Yong</w:t>
@@ -4812,7 +6951,7 @@
       <w:r>
         <w:t>中文教程（</w:t>
       </w:r>
-      <w:hyperlink r:id="rId24" w:anchor="/" w:history="1">
+      <w:hyperlink r:id="rId21" w:anchor="/" w:history="1">
         <w:r>
           <w:rPr>
             <w:rStyle w:val="a6"/>
@@ -4827,32 +6966,52 @@
         <w:t>）</w:t>
       </w:r>
       <w:r>
-        <w:t>让我可以快速入门。</w:t>
-      </w:r>
-    </w:p>
-    <w:p>
-      <w:r>
-        <w:t>本文通过将提取的关键词列表整理为</w:t>
-      </w:r>
-      <w:r>
-        <w:t>Graphviz</w:t>
-      </w:r>
-      <w:r>
-        <w:t>的</w:t>
-      </w:r>
-      <w:r>
-        <w:t>dot</w:t>
-      </w:r>
-      <w:r>
-        <w:t>文件格式导入</w:t>
-      </w:r>
-      <w:r>
+        <w:t>让我可以快速入门</w:t>
+      </w:r>
+      <w:r>
+        <w:rPr>
+          <w:rFonts w:hint="eastAsia"/>
+        </w:rPr>
+        <w:t>使用</w:t>
+      </w:r>
+      <w:r>
+        <w:rPr>
+          <w:rFonts w:hint="eastAsia"/>
+        </w:rPr>
         <w:t>gephi</w:t>
       </w:r>
       <w:r>
-        <w:t>进行绘图。</w:t>
-      </w:r>
-    </w:p>
+        <w:t>。</w:t>
+      </w:r>
+      <w:r>
+        <w:rPr>
+          <w:rFonts w:hint="eastAsia"/>
+        </w:rPr>
+        <w:t>感谢魏锐老师对我的指导。感谢</w:t>
+      </w:r>
+      <w:r>
+        <w:rPr>
+          <w:rFonts w:hint="eastAsia"/>
+        </w:rPr>
+        <w:t>学校中学教学</w:t>
+      </w:r>
+      <w:r>
+        <w:rPr>
+          <w:rFonts w:hint="eastAsia"/>
+        </w:rPr>
+        <w:t>化学组各位前辈对我的大力支持。</w:t>
+      </w:r>
+    </w:p>
+    <w:p>
+      <w:r>
+        <w:rPr>
+          <w:rFonts w:hint="eastAsia"/>
+        </w:rPr>
+        <w:lastRenderedPageBreak/>
+        <w:t>谢谢你们！</w:t>
+      </w:r>
+    </w:p>
+    <w:p/>
     <w:sectPr>
       <w:pgSz w:w="11906" w:h="16838"/>
       <w:pgMar w:top="1440" w:right="1800" w:bottom="1440" w:left="1800" w:header="851" w:footer="992" w:gutter="0"/>
@@ -6838,6 +8997,92 @@
     </w:lvl>
   </w:abstractNum>
   <w:abstractNum w:abstractNumId="22" w15:restartNumberingAfterBreak="0">
+    <w:nsid w:val="66367481"/>
+    <w:multiLevelType w:val="hybridMultilevel"/>
+    <w:tmpl w:val="1F1E4010"/>
+    <w:lvl w:ilvl="0" w:tplc="0409000F">
+      <w:start w:val="1"/>
+      <w:numFmt w:val="decimal"/>
+      <w:lvlText w:val="%1."/>
+      <w:lvlJc w:val="left"/>
+      <w:pPr>
+        <w:ind w:left="420" w:hanging="420"/>
+      </w:pPr>
+    </w:lvl>
+    <w:lvl w:ilvl="1" w:tplc="04090019" w:tentative="1">
+      <w:start w:val="1"/>
+      <w:numFmt w:val="lowerLetter"/>
+      <w:lvlText w:val="%2)"/>
+      <w:lvlJc w:val="left"/>
+      <w:pPr>
+        <w:ind w:left="840" w:hanging="420"/>
+      </w:pPr>
+    </w:lvl>
+    <w:lvl w:ilvl="2" w:tplc="0409001B" w:tentative="1">
+      <w:start w:val="1"/>
+      <w:numFmt w:val="lowerRoman"/>
+      <w:lvlText w:val="%3."/>
+      <w:lvlJc w:val="right"/>
+      <w:pPr>
+        <w:ind w:left="1260" w:hanging="420"/>
+      </w:pPr>
+    </w:lvl>
+    <w:lvl w:ilvl="3" w:tplc="0409000F" w:tentative="1">
+      <w:start w:val="1"/>
+      <w:numFmt w:val="decimal"/>
+      <w:lvlText w:val="%4."/>
+      <w:lvlJc w:val="left"/>
+      <w:pPr>
+        <w:ind w:left="1680" w:hanging="420"/>
+      </w:pPr>
+    </w:lvl>
+    <w:lvl w:ilvl="4" w:tplc="04090019" w:tentative="1">
+      <w:start w:val="1"/>
+      <w:numFmt w:val="lowerLetter"/>
+      <w:lvlText w:val="%5)"/>
+      <w:lvlJc w:val="left"/>
+      <w:pPr>
+        <w:ind w:left="2100" w:hanging="420"/>
+      </w:pPr>
+    </w:lvl>
+    <w:lvl w:ilvl="5" w:tplc="0409001B" w:tentative="1">
+      <w:start w:val="1"/>
+      <w:numFmt w:val="lowerRoman"/>
+      <w:lvlText w:val="%6."/>
+      <w:lvlJc w:val="right"/>
+      <w:pPr>
+        <w:ind w:left="2520" w:hanging="420"/>
+      </w:pPr>
+    </w:lvl>
+    <w:lvl w:ilvl="6" w:tplc="0409000F" w:tentative="1">
+      <w:start w:val="1"/>
+      <w:numFmt w:val="decimal"/>
+      <w:lvlText w:val="%7."/>
+      <w:lvlJc w:val="left"/>
+      <w:pPr>
+        <w:ind w:left="2940" w:hanging="420"/>
+      </w:pPr>
+    </w:lvl>
+    <w:lvl w:ilvl="7" w:tplc="04090019" w:tentative="1">
+      <w:start w:val="1"/>
+      <w:numFmt w:val="lowerLetter"/>
+      <w:lvlText w:val="%8)"/>
+      <w:lvlJc w:val="left"/>
+      <w:pPr>
+        <w:ind w:left="3360" w:hanging="420"/>
+      </w:pPr>
+    </w:lvl>
+    <w:lvl w:ilvl="8" w:tplc="0409001B" w:tentative="1">
+      <w:start w:val="1"/>
+      <w:numFmt w:val="lowerRoman"/>
+      <w:lvlText w:val="%9."/>
+      <w:lvlJc w:val="right"/>
+      <w:pPr>
+        <w:ind w:left="3780" w:hanging="420"/>
+      </w:pPr>
+    </w:lvl>
+  </w:abstractNum>
+  <w:abstractNum w:abstractNumId="23" w15:restartNumberingAfterBreak="0">
     <w:nsid w:val="68280A54"/>
     <w:multiLevelType w:val="multilevel"/>
     <w:tmpl w:val="0409001F"/>
@@ -6923,7 +9168,7 @@
       </w:pPr>
     </w:lvl>
   </w:abstractNum>
-  <w:abstractNum w:abstractNumId="23" w15:restartNumberingAfterBreak="0">
+  <w:abstractNum w:abstractNumId="24" w15:restartNumberingAfterBreak="0">
     <w:nsid w:val="6B805934"/>
     <w:multiLevelType w:val="multilevel"/>
     <w:tmpl w:val="0409001D"/>
@@ -7009,7 +9254,7 @@
       </w:pPr>
     </w:lvl>
   </w:abstractNum>
-  <w:abstractNum w:abstractNumId="24" w15:restartNumberingAfterBreak="0">
+  <w:abstractNum w:abstractNumId="25" w15:restartNumberingAfterBreak="0">
     <w:nsid w:val="759525C9"/>
     <w:multiLevelType w:val="multilevel"/>
     <w:tmpl w:val="0409001F"/>
@@ -7095,7 +9340,7 @@
       </w:pPr>
     </w:lvl>
   </w:abstractNum>
-  <w:abstractNum w:abstractNumId="25" w15:restartNumberingAfterBreak="0">
+  <w:abstractNum w:abstractNumId="26" w15:restartNumberingAfterBreak="0">
     <w:nsid w:val="780535BE"/>
     <w:multiLevelType w:val="hybridMultilevel"/>
     <w:tmpl w:val="CFEE5E3C"/>
@@ -7208,7 +9453,7 @@
       </w:rPr>
     </w:lvl>
   </w:abstractNum>
-  <w:abstractNum w:abstractNumId="26" w15:restartNumberingAfterBreak="0">
+  <w:abstractNum w:abstractNumId="27" w15:restartNumberingAfterBreak="0">
     <w:nsid w:val="78275290"/>
     <w:multiLevelType w:val="multilevel"/>
     <w:tmpl w:val="0409001D"/>
@@ -7294,7 +9539,7 @@
       </w:pPr>
     </w:lvl>
   </w:abstractNum>
-  <w:abstractNum w:abstractNumId="27" w15:restartNumberingAfterBreak="0">
+  <w:abstractNum w:abstractNumId="28" w15:restartNumberingAfterBreak="0">
     <w:nsid w:val="78FC3091"/>
     <w:multiLevelType w:val="multilevel"/>
     <w:tmpl w:val="0409001D"/>
@@ -7380,7 +9625,7 @@
       </w:pPr>
     </w:lvl>
   </w:abstractNum>
-  <w:abstractNum w:abstractNumId="28" w15:restartNumberingAfterBreak="0">
+  <w:abstractNum w:abstractNumId="29" w15:restartNumberingAfterBreak="0">
     <w:nsid w:val="7A636C3A"/>
     <w:multiLevelType w:val="hybridMultilevel"/>
     <w:tmpl w:val="A5AAEF6E"/>
@@ -7469,7 +9714,7 @@
       </w:pPr>
     </w:lvl>
   </w:abstractNum>
-  <w:abstractNum w:abstractNumId="29" w15:restartNumberingAfterBreak="0">
+  <w:abstractNum w:abstractNumId="30" w15:restartNumberingAfterBreak="0">
     <w:nsid w:val="7AF6742A"/>
     <w:multiLevelType w:val="multilevel"/>
     <w:tmpl w:val="0409001D"/>
@@ -7555,7 +9800,7 @@
       </w:pPr>
     </w:lvl>
   </w:abstractNum>
-  <w:abstractNum w:abstractNumId="30" w15:restartNumberingAfterBreak="0">
+  <w:abstractNum w:abstractNumId="31" w15:restartNumberingAfterBreak="0">
     <w:nsid w:val="7BCD2B58"/>
     <w:multiLevelType w:val="multilevel"/>
     <w:tmpl w:val="0409001F"/>
@@ -7651,25 +9896,25 @@
     <w:abstractNumId w:val="8"/>
   </w:num>
   <w:num w:numId="4">
-    <w:abstractNumId w:val="25"/>
+    <w:abstractNumId w:val="26"/>
   </w:num>
   <w:num w:numId="5">
-    <w:abstractNumId w:val="28"/>
+    <w:abstractNumId w:val="29"/>
   </w:num>
   <w:num w:numId="6">
     <w:abstractNumId w:val="20"/>
   </w:num>
   <w:num w:numId="7">
-    <w:abstractNumId w:val="26"/>
+    <w:abstractNumId w:val="27"/>
   </w:num>
   <w:num w:numId="8">
     <w:abstractNumId w:val="3"/>
   </w:num>
   <w:num w:numId="9">
-    <w:abstractNumId w:val="27"/>
+    <w:abstractNumId w:val="28"/>
   </w:num>
   <w:num w:numId="10">
-    <w:abstractNumId w:val="23"/>
+    <w:abstractNumId w:val="24"/>
   </w:num>
   <w:num w:numId="11">
     <w:abstractNumId w:val="13"/>
@@ -7678,7 +9923,7 @@
     <w:abstractNumId w:val="11"/>
   </w:num>
   <w:num w:numId="13">
-    <w:abstractNumId w:val="29"/>
+    <w:abstractNumId w:val="30"/>
   </w:num>
   <w:num w:numId="14">
     <w:abstractNumId w:val="4"/>
@@ -7714,7 +9959,7 @@
     <w:abstractNumId w:val="10"/>
   </w:num>
   <w:num w:numId="25">
-    <w:abstractNumId w:val="24"/>
+    <w:abstractNumId w:val="25"/>
   </w:num>
   <w:num w:numId="26">
     <w:abstractNumId w:val="9"/>
@@ -7723,16 +9968,19 @@
     <w:abstractNumId w:val="15"/>
   </w:num>
   <w:num w:numId="28">
-    <w:abstractNumId w:val="30"/>
+    <w:abstractNumId w:val="31"/>
   </w:num>
   <w:num w:numId="29">
-    <w:abstractNumId w:val="22"/>
+    <w:abstractNumId w:val="23"/>
   </w:num>
   <w:num w:numId="30">
     <w:abstractNumId w:val="17"/>
   </w:num>
   <w:num w:numId="31">
     <w:abstractNumId w:val="16"/>
+  </w:num>
+  <w:num w:numId="32">
+    <w:abstractNumId w:val="22"/>
   </w:num>
 </w:numbering>
 </file>
@@ -8225,7 +10473,6 @@
   <w:style w:type="character" w:default="1" w:styleId="a0">
     <w:name w:val="Default Paragraph Font"/>
     <w:uiPriority w:val="1"/>
-    <w:semiHidden/>
     <w:unhideWhenUsed/>
   </w:style>
   <w:style w:type="table" w:default="1" w:styleId="a1">
@@ -8853,6 +11100,37 @@
     <w:rPr>
       <w:sz w:val="18"/>
       <w:szCs w:val="18"/>
+    </w:rPr>
+  </w:style>
+  <w:style w:type="paragraph" w:styleId="af0">
+    <w:name w:val="Quote"/>
+    <w:basedOn w:val="a"/>
+    <w:next w:val="a"/>
+    <w:link w:val="af1"/>
+    <w:uiPriority w:val="29"/>
+    <w:qFormat/>
+    <w:rsid w:val="00356D85"/>
+    <w:pPr>
+      <w:spacing w:before="200" w:after="160"/>
+      <w:ind w:left="864" w:right="864"/>
+      <w:jc w:val="center"/>
+    </w:pPr>
+    <w:rPr>
+      <w:i/>
+      <w:iCs/>
+      <w:color w:val="404040" w:themeColor="text1" w:themeTint="BF"/>
+    </w:rPr>
+  </w:style>
+  <w:style w:type="character" w:customStyle="1" w:styleId="af1">
+    <w:name w:val="引用 字符"/>
+    <w:basedOn w:val="a0"/>
+    <w:link w:val="af0"/>
+    <w:uiPriority w:val="29"/>
+    <w:rsid w:val="00356D85"/>
+    <w:rPr>
+      <w:i/>
+      <w:iCs/>
+      <w:color w:val="404040" w:themeColor="text1" w:themeTint="BF"/>
     </w:rPr>
   </w:style>
 </w:styles>
@@ -11974,7 +14252,7 @@
 </file>
 
 <file path=customXml/itemProps1.xml><?xml version="1.0" encoding="utf-8"?>
-<ds:datastoreItem xmlns:ds="http://schemas.openxmlformats.org/officeDocument/2006/customXml" ds:itemID="{EF40F6FC-C9C7-40BE-A835-8147AAC25D8E}">
+<ds:datastoreItem xmlns:ds="http://schemas.openxmlformats.org/officeDocument/2006/customXml" ds:itemID="{D65247EF-E3FE-4439-B632-EA47EE0D6BE9}">
   <ds:schemaRefs>
     <ds:schemaRef ds:uri="http://schemas.openxmlformats.org/officeDocument/2006/bibliography"/>
   </ds:schemaRefs>

</xml_diff>